<commit_message>
CS 146 hw3 submission
</commit_message>
<xml_diff>
--- a/CS146/hw/hw3/hw3.docx
+++ b/CS146/hw/hw3/hw3.docx
@@ -4,37 +4,85 @@
   <w:body>
     <w:p>
       <w:pPr>
-        <w:spacing w:after="0"/>
-        <w:rPr>
-          <w:rFonts w:ascii="Times New Roman" w:hAnsi="Times New Roman" w:cs="Times New Roman"/>
-          <w:sz w:val="24"/>
-          <w:szCs w:val="24"/>
-        </w:rPr>
-      </w:pPr>
-      <w:r>
-        <w:rPr>
-          <w:rFonts w:ascii="Times New Roman" w:hAnsi="Times New Roman" w:cs="Times New Roman"/>
-          <w:sz w:val="24"/>
-          <w:szCs w:val="24"/>
-        </w:rPr>
-        <w:t>3.1</w:t>
-      </w:r>
-    </w:p>
-    <w:p>
-      <w:pPr>
-        <w:spacing w:after="0"/>
-        <w:rPr>
-          <w:rFonts w:ascii="Times New Roman" w:hAnsi="Times New Roman" w:cs="Times New Roman"/>
+        <w:spacing w:after="0" w:line="240" w:lineRule="auto"/>
+        <w:rPr>
+          <w:rFonts w:ascii="Times New Roman" w:hAnsi="Times New Roman" w:cs="Times New Roman"/>
+          <w:b/>
           <w:sz w:val="24"/>
           <w:szCs w:val="24"/>
         </w:rPr>
       </w:pPr>
       <w:bookmarkStart w:id="0" w:name="_GoBack"/>
       <w:bookmarkEnd w:id="0"/>
-    </w:p>
-    <w:p>
-      <w:pPr>
-        <w:spacing w:after="0"/>
+      <w:r>
+        <w:rPr>
+          <w:rFonts w:ascii="Times New Roman" w:hAnsi="Times New Roman" w:cs="Times New Roman"/>
+          <w:b/>
+          <w:sz w:val="24"/>
+          <w:szCs w:val="24"/>
+        </w:rPr>
+        <w:t>3.1</w:t>
+      </w:r>
+    </w:p>
+    <w:p>
+      <w:pPr>
+        <w:spacing w:after="0" w:line="240" w:lineRule="auto"/>
+        <w:rPr>
+          <w:rFonts w:ascii="Times New Roman" w:hAnsi="Times New Roman" w:cs="Times New Roman"/>
+          <w:sz w:val="24"/>
+          <w:szCs w:val="24"/>
+        </w:rPr>
+      </w:pPr>
+    </w:p>
+    <w:p>
+      <w:pPr>
+        <w:spacing w:after="0" w:line="240" w:lineRule="auto"/>
+        <w:rPr>
+          <w:rFonts w:ascii="Times New Roman" w:hAnsi="Times New Roman" w:cs="Times New Roman"/>
+          <w:sz w:val="24"/>
+          <w:szCs w:val="24"/>
+        </w:rPr>
+      </w:pPr>
+      <w:r>
+        <w:rPr>
+          <w:rFonts w:ascii="Times New Roman" w:hAnsi="Times New Roman" w:cs="Times New Roman"/>
+          <w:sz w:val="24"/>
+          <w:szCs w:val="24"/>
+        </w:rPr>
+        <w:t>Inserting the following input into hash tables of size 10:</w:t>
+      </w:r>
+    </w:p>
+    <w:p>
+      <w:pPr>
+        <w:spacing w:after="0" w:line="240" w:lineRule="auto"/>
+        <w:rPr>
+          <w:rFonts w:ascii="Times New Roman" w:hAnsi="Times New Roman" w:cs="Times New Roman"/>
+          <w:sz w:val="24"/>
+          <w:szCs w:val="24"/>
+        </w:rPr>
+      </w:pPr>
+      <w:r>
+        <w:rPr>
+          <w:rFonts w:ascii="Times New Roman" w:hAnsi="Times New Roman" w:cs="Times New Roman"/>
+          <w:sz w:val="24"/>
+          <w:szCs w:val="24"/>
+        </w:rPr>
+        <w:t>{4371, 1323, 6173, 4199, 4344, 9679, 1989}</w:t>
+      </w:r>
+    </w:p>
+    <w:p>
+      <w:pPr>
+        <w:spacing w:after="0" w:line="240" w:lineRule="auto"/>
+        <w:rPr>
+          <w:rFonts w:ascii="Times New Roman" w:hAnsi="Times New Roman" w:cs="Times New Roman"/>
+          <w:sz w:val="24"/>
+          <w:szCs w:val="24"/>
+        </w:rPr>
+      </w:pPr>
+    </w:p>
+    <w:p>
+      <w:pPr>
+        <w:spacing w:after="0" w:line="240" w:lineRule="auto"/>
         <w:rPr>
           <w:rFonts w:ascii="Times New Roman" w:hAnsi="Times New Roman" w:cs="Times New Roman"/>
           <w:sz w:val="24"/>
@@ -52,17 +100,207 @@
     </w:p>
     <w:p>
       <w:pPr>
-        <w:spacing w:after="0"/>
-        <w:rPr>
-          <w:rFonts w:ascii="Times New Roman" w:hAnsi="Times New Roman" w:cs="Times New Roman"/>
-          <w:sz w:val="24"/>
-          <w:szCs w:val="24"/>
-        </w:rPr>
-      </w:pPr>
-    </w:p>
-    <w:p>
-      <w:pPr>
-        <w:spacing w:after="0"/>
+        <w:spacing w:after="0" w:line="240" w:lineRule="auto"/>
+        <w:rPr>
+          <w:rFonts w:ascii="Times New Roman" w:hAnsi="Times New Roman" w:cs="Times New Roman"/>
+          <w:sz w:val="24"/>
+          <w:szCs w:val="24"/>
+        </w:rPr>
+      </w:pPr>
+    </w:p>
+    <w:p>
+      <w:pPr>
+        <w:spacing w:after="0" w:line="240" w:lineRule="auto"/>
+        <w:rPr>
+          <w:rFonts w:ascii="Times New Roman" w:hAnsi="Times New Roman" w:cs="Times New Roman"/>
+          <w:sz w:val="24"/>
+          <w:szCs w:val="24"/>
+        </w:rPr>
+      </w:pPr>
+      <w:r>
+        <w:rPr>
+          <w:rFonts w:ascii="Times New Roman" w:hAnsi="Times New Roman" w:cs="Times New Roman"/>
+          <w:sz w:val="24"/>
+          <w:szCs w:val="24"/>
+        </w:rPr>
+        <w:t xml:space="preserve">    0:</w:t>
+      </w:r>
+    </w:p>
+    <w:p>
+      <w:pPr>
+        <w:spacing w:after="0" w:line="240" w:lineRule="auto"/>
+        <w:rPr>
+          <w:rFonts w:ascii="Times New Roman" w:hAnsi="Times New Roman" w:cs="Times New Roman"/>
+          <w:sz w:val="24"/>
+          <w:szCs w:val="24"/>
+        </w:rPr>
+      </w:pPr>
+      <w:r>
+        <w:rPr>
+          <w:rFonts w:ascii="Times New Roman" w:hAnsi="Times New Roman" w:cs="Times New Roman"/>
+          <w:sz w:val="24"/>
+          <w:szCs w:val="24"/>
+        </w:rPr>
+        <w:t xml:space="preserve">    1: 4371 -&gt;</w:t>
+      </w:r>
+    </w:p>
+    <w:p>
+      <w:pPr>
+        <w:spacing w:after="0" w:line="240" w:lineRule="auto"/>
+        <w:rPr>
+          <w:rFonts w:ascii="Times New Roman" w:hAnsi="Times New Roman" w:cs="Times New Roman"/>
+          <w:sz w:val="24"/>
+          <w:szCs w:val="24"/>
+        </w:rPr>
+      </w:pPr>
+      <w:r>
+        <w:rPr>
+          <w:rFonts w:ascii="Times New Roman" w:hAnsi="Times New Roman" w:cs="Times New Roman"/>
+          <w:sz w:val="24"/>
+          <w:szCs w:val="24"/>
+        </w:rPr>
+        <w:t xml:space="preserve">    2:</w:t>
+      </w:r>
+    </w:p>
+    <w:p>
+      <w:pPr>
+        <w:spacing w:after="0" w:line="240" w:lineRule="auto"/>
+        <w:rPr>
+          <w:rFonts w:ascii="Times New Roman" w:hAnsi="Times New Roman" w:cs="Times New Roman"/>
+          <w:sz w:val="24"/>
+          <w:szCs w:val="24"/>
+        </w:rPr>
+      </w:pPr>
+      <w:r>
+        <w:rPr>
+          <w:rFonts w:ascii="Times New Roman" w:hAnsi="Times New Roman" w:cs="Times New Roman"/>
+          <w:sz w:val="24"/>
+          <w:szCs w:val="24"/>
+        </w:rPr>
+        <w:t xml:space="preserve">    3: 1323 -&gt; 6173 -&gt;</w:t>
+      </w:r>
+    </w:p>
+    <w:p>
+      <w:pPr>
+        <w:spacing w:after="0" w:line="240" w:lineRule="auto"/>
+        <w:rPr>
+          <w:rFonts w:ascii="Times New Roman" w:hAnsi="Times New Roman" w:cs="Times New Roman"/>
+          <w:sz w:val="24"/>
+          <w:szCs w:val="24"/>
+        </w:rPr>
+      </w:pPr>
+      <w:r>
+        <w:rPr>
+          <w:rFonts w:ascii="Times New Roman" w:hAnsi="Times New Roman" w:cs="Times New Roman"/>
+          <w:sz w:val="24"/>
+          <w:szCs w:val="24"/>
+        </w:rPr>
+        <w:t xml:space="preserve">    4: 4344 -&gt;</w:t>
+      </w:r>
+    </w:p>
+    <w:p>
+      <w:pPr>
+        <w:spacing w:after="0" w:line="240" w:lineRule="auto"/>
+        <w:rPr>
+          <w:rFonts w:ascii="Times New Roman" w:hAnsi="Times New Roman" w:cs="Times New Roman"/>
+          <w:sz w:val="24"/>
+          <w:szCs w:val="24"/>
+        </w:rPr>
+      </w:pPr>
+      <w:r>
+        <w:rPr>
+          <w:rFonts w:ascii="Times New Roman" w:hAnsi="Times New Roman" w:cs="Times New Roman"/>
+          <w:sz w:val="24"/>
+          <w:szCs w:val="24"/>
+        </w:rPr>
+        <w:t xml:space="preserve">    5:</w:t>
+      </w:r>
+    </w:p>
+    <w:p>
+      <w:pPr>
+        <w:spacing w:after="0" w:line="240" w:lineRule="auto"/>
+        <w:rPr>
+          <w:rFonts w:ascii="Times New Roman" w:hAnsi="Times New Roman" w:cs="Times New Roman"/>
+          <w:sz w:val="24"/>
+          <w:szCs w:val="24"/>
+        </w:rPr>
+      </w:pPr>
+      <w:r>
+        <w:rPr>
+          <w:rFonts w:ascii="Times New Roman" w:hAnsi="Times New Roman" w:cs="Times New Roman"/>
+          <w:sz w:val="24"/>
+          <w:szCs w:val="24"/>
+        </w:rPr>
+        <w:t xml:space="preserve">    6:</w:t>
+      </w:r>
+    </w:p>
+    <w:p>
+      <w:pPr>
+        <w:spacing w:after="0" w:line="240" w:lineRule="auto"/>
+        <w:rPr>
+          <w:rFonts w:ascii="Times New Roman" w:hAnsi="Times New Roman" w:cs="Times New Roman"/>
+          <w:sz w:val="24"/>
+          <w:szCs w:val="24"/>
+        </w:rPr>
+      </w:pPr>
+      <w:r>
+        <w:rPr>
+          <w:rFonts w:ascii="Times New Roman" w:hAnsi="Times New Roman" w:cs="Times New Roman"/>
+          <w:sz w:val="24"/>
+          <w:szCs w:val="24"/>
+        </w:rPr>
+        <w:t xml:space="preserve">    7:</w:t>
+      </w:r>
+    </w:p>
+    <w:p>
+      <w:pPr>
+        <w:spacing w:after="0" w:line="240" w:lineRule="auto"/>
+        <w:rPr>
+          <w:rFonts w:ascii="Times New Roman" w:hAnsi="Times New Roman" w:cs="Times New Roman"/>
+          <w:sz w:val="24"/>
+          <w:szCs w:val="24"/>
+        </w:rPr>
+      </w:pPr>
+      <w:r>
+        <w:rPr>
+          <w:rFonts w:ascii="Times New Roman" w:hAnsi="Times New Roman" w:cs="Times New Roman"/>
+          <w:sz w:val="24"/>
+          <w:szCs w:val="24"/>
+        </w:rPr>
+        <w:t xml:space="preserve">    8:</w:t>
+      </w:r>
+    </w:p>
+    <w:p>
+      <w:pPr>
+        <w:spacing w:after="0" w:line="240" w:lineRule="auto"/>
+        <w:rPr>
+          <w:rFonts w:ascii="Times New Roman" w:hAnsi="Times New Roman" w:cs="Times New Roman"/>
+          <w:sz w:val="24"/>
+          <w:szCs w:val="24"/>
+        </w:rPr>
+      </w:pPr>
+      <w:r>
+        <w:rPr>
+          <w:rFonts w:ascii="Times New Roman" w:hAnsi="Times New Roman" w:cs="Times New Roman"/>
+          <w:sz w:val="24"/>
+          <w:szCs w:val="24"/>
+        </w:rPr>
+        <w:t xml:space="preserve">    9: 4199 -&gt; 9679 -&gt; 1989 -&gt;</w:t>
+      </w:r>
+    </w:p>
+    <w:p>
+      <w:pPr>
+        <w:spacing w:after="0" w:line="240" w:lineRule="auto"/>
+        <w:rPr>
+          <w:rFonts w:ascii="Times New Roman" w:hAnsi="Times New Roman" w:cs="Times New Roman"/>
+          <w:sz w:val="24"/>
+          <w:szCs w:val="24"/>
+        </w:rPr>
+      </w:pPr>
+    </w:p>
+    <w:p>
+      <w:pPr>
+        <w:spacing w:after="0" w:line="240" w:lineRule="auto"/>
         <w:rPr>
           <w:rFonts w:ascii="Times New Roman" w:hAnsi="Times New Roman" w:cs="Times New Roman"/>
           <w:sz w:val="24"/>
@@ -80,17 +318,207 @@
     </w:p>
     <w:p>
       <w:pPr>
-        <w:spacing w:after="0"/>
-        <w:rPr>
-          <w:rFonts w:ascii="Times New Roman" w:hAnsi="Times New Roman" w:cs="Times New Roman"/>
-          <w:sz w:val="24"/>
-          <w:szCs w:val="24"/>
-        </w:rPr>
-      </w:pPr>
-    </w:p>
-    <w:p>
-      <w:pPr>
-        <w:spacing w:after="0"/>
+        <w:spacing w:after="0" w:line="240" w:lineRule="auto"/>
+        <w:rPr>
+          <w:rFonts w:ascii="Times New Roman" w:hAnsi="Times New Roman" w:cs="Times New Roman"/>
+          <w:sz w:val="24"/>
+          <w:szCs w:val="24"/>
+        </w:rPr>
+      </w:pPr>
+    </w:p>
+    <w:p>
+      <w:pPr>
+        <w:spacing w:after="0" w:line="240" w:lineRule="auto"/>
+        <w:rPr>
+          <w:rFonts w:ascii="Times New Roman" w:hAnsi="Times New Roman" w:cs="Times New Roman"/>
+          <w:sz w:val="24"/>
+          <w:szCs w:val="24"/>
+        </w:rPr>
+      </w:pPr>
+      <w:r>
+        <w:rPr>
+          <w:rFonts w:ascii="Times New Roman" w:hAnsi="Times New Roman" w:cs="Times New Roman"/>
+          <w:sz w:val="24"/>
+          <w:szCs w:val="24"/>
+        </w:rPr>
+        <w:t xml:space="preserve">    0: 9679</w:t>
+      </w:r>
+    </w:p>
+    <w:p>
+      <w:pPr>
+        <w:spacing w:after="0" w:line="240" w:lineRule="auto"/>
+        <w:rPr>
+          <w:rFonts w:ascii="Times New Roman" w:hAnsi="Times New Roman" w:cs="Times New Roman"/>
+          <w:sz w:val="24"/>
+          <w:szCs w:val="24"/>
+        </w:rPr>
+      </w:pPr>
+      <w:r>
+        <w:rPr>
+          <w:rFonts w:ascii="Times New Roman" w:hAnsi="Times New Roman" w:cs="Times New Roman"/>
+          <w:sz w:val="24"/>
+          <w:szCs w:val="24"/>
+        </w:rPr>
+        <w:t xml:space="preserve">    1: 4371</w:t>
+      </w:r>
+    </w:p>
+    <w:p>
+      <w:pPr>
+        <w:spacing w:after="0" w:line="240" w:lineRule="auto"/>
+        <w:rPr>
+          <w:rFonts w:ascii="Times New Roman" w:hAnsi="Times New Roman" w:cs="Times New Roman"/>
+          <w:sz w:val="24"/>
+          <w:szCs w:val="24"/>
+        </w:rPr>
+      </w:pPr>
+      <w:r>
+        <w:rPr>
+          <w:rFonts w:ascii="Times New Roman" w:hAnsi="Times New Roman" w:cs="Times New Roman"/>
+          <w:sz w:val="24"/>
+          <w:szCs w:val="24"/>
+        </w:rPr>
+        <w:t xml:space="preserve">    2: 1989</w:t>
+      </w:r>
+    </w:p>
+    <w:p>
+      <w:pPr>
+        <w:spacing w:after="0" w:line="240" w:lineRule="auto"/>
+        <w:rPr>
+          <w:rFonts w:ascii="Times New Roman" w:hAnsi="Times New Roman" w:cs="Times New Roman"/>
+          <w:sz w:val="24"/>
+          <w:szCs w:val="24"/>
+        </w:rPr>
+      </w:pPr>
+      <w:r>
+        <w:rPr>
+          <w:rFonts w:ascii="Times New Roman" w:hAnsi="Times New Roman" w:cs="Times New Roman"/>
+          <w:sz w:val="24"/>
+          <w:szCs w:val="24"/>
+        </w:rPr>
+        <w:t xml:space="preserve">    3: 1323</w:t>
+      </w:r>
+    </w:p>
+    <w:p>
+      <w:pPr>
+        <w:spacing w:after="0" w:line="240" w:lineRule="auto"/>
+        <w:rPr>
+          <w:rFonts w:ascii="Times New Roman" w:hAnsi="Times New Roman" w:cs="Times New Roman"/>
+          <w:sz w:val="24"/>
+          <w:szCs w:val="24"/>
+        </w:rPr>
+      </w:pPr>
+      <w:r>
+        <w:rPr>
+          <w:rFonts w:ascii="Times New Roman" w:hAnsi="Times New Roman" w:cs="Times New Roman"/>
+          <w:sz w:val="24"/>
+          <w:szCs w:val="24"/>
+        </w:rPr>
+        <w:t xml:space="preserve">    4: 6173</w:t>
+      </w:r>
+    </w:p>
+    <w:p>
+      <w:pPr>
+        <w:spacing w:after="0" w:line="240" w:lineRule="auto"/>
+        <w:rPr>
+          <w:rFonts w:ascii="Times New Roman" w:hAnsi="Times New Roman" w:cs="Times New Roman"/>
+          <w:sz w:val="24"/>
+          <w:szCs w:val="24"/>
+        </w:rPr>
+      </w:pPr>
+      <w:r>
+        <w:rPr>
+          <w:rFonts w:ascii="Times New Roman" w:hAnsi="Times New Roman" w:cs="Times New Roman"/>
+          <w:sz w:val="24"/>
+          <w:szCs w:val="24"/>
+        </w:rPr>
+        <w:t xml:space="preserve">    5: 4344</w:t>
+      </w:r>
+    </w:p>
+    <w:p>
+      <w:pPr>
+        <w:spacing w:after="0" w:line="240" w:lineRule="auto"/>
+        <w:rPr>
+          <w:rFonts w:ascii="Times New Roman" w:hAnsi="Times New Roman" w:cs="Times New Roman"/>
+          <w:sz w:val="24"/>
+          <w:szCs w:val="24"/>
+        </w:rPr>
+      </w:pPr>
+      <w:r>
+        <w:rPr>
+          <w:rFonts w:ascii="Times New Roman" w:hAnsi="Times New Roman" w:cs="Times New Roman"/>
+          <w:sz w:val="24"/>
+          <w:szCs w:val="24"/>
+        </w:rPr>
+        <w:t xml:space="preserve">    6:</w:t>
+      </w:r>
+    </w:p>
+    <w:p>
+      <w:pPr>
+        <w:spacing w:after="0" w:line="240" w:lineRule="auto"/>
+        <w:rPr>
+          <w:rFonts w:ascii="Times New Roman" w:hAnsi="Times New Roman" w:cs="Times New Roman"/>
+          <w:sz w:val="24"/>
+          <w:szCs w:val="24"/>
+        </w:rPr>
+      </w:pPr>
+      <w:r>
+        <w:rPr>
+          <w:rFonts w:ascii="Times New Roman" w:hAnsi="Times New Roman" w:cs="Times New Roman"/>
+          <w:sz w:val="24"/>
+          <w:szCs w:val="24"/>
+        </w:rPr>
+        <w:t xml:space="preserve">    7:</w:t>
+      </w:r>
+    </w:p>
+    <w:p>
+      <w:pPr>
+        <w:spacing w:after="0" w:line="240" w:lineRule="auto"/>
+        <w:rPr>
+          <w:rFonts w:ascii="Times New Roman" w:hAnsi="Times New Roman" w:cs="Times New Roman"/>
+          <w:sz w:val="24"/>
+          <w:szCs w:val="24"/>
+        </w:rPr>
+      </w:pPr>
+      <w:r>
+        <w:rPr>
+          <w:rFonts w:ascii="Times New Roman" w:hAnsi="Times New Roman" w:cs="Times New Roman"/>
+          <w:sz w:val="24"/>
+          <w:szCs w:val="24"/>
+        </w:rPr>
+        <w:t xml:space="preserve">    8:</w:t>
+      </w:r>
+    </w:p>
+    <w:p>
+      <w:pPr>
+        <w:spacing w:after="0" w:line="240" w:lineRule="auto"/>
+        <w:rPr>
+          <w:rFonts w:ascii="Times New Roman" w:hAnsi="Times New Roman" w:cs="Times New Roman"/>
+          <w:sz w:val="24"/>
+          <w:szCs w:val="24"/>
+        </w:rPr>
+      </w:pPr>
+      <w:r>
+        <w:rPr>
+          <w:rFonts w:ascii="Times New Roman" w:hAnsi="Times New Roman" w:cs="Times New Roman"/>
+          <w:sz w:val="24"/>
+          <w:szCs w:val="24"/>
+        </w:rPr>
+        <w:t xml:space="preserve">    9: 4199</w:t>
+      </w:r>
+    </w:p>
+    <w:p>
+      <w:pPr>
+        <w:spacing w:after="0" w:line="240" w:lineRule="auto"/>
+        <w:rPr>
+          <w:rFonts w:ascii="Times New Roman" w:hAnsi="Times New Roman" w:cs="Times New Roman"/>
+          <w:sz w:val="24"/>
+          <w:szCs w:val="24"/>
+        </w:rPr>
+      </w:pPr>
+    </w:p>
+    <w:p>
+      <w:pPr>
+        <w:spacing w:after="0" w:line="240" w:lineRule="auto"/>
         <w:rPr>
           <w:rFonts w:ascii="Times New Roman" w:hAnsi="Times New Roman" w:cs="Times New Roman"/>
           <w:sz w:val="24"/>
@@ -108,68 +536,1903 @@
     </w:p>
     <w:p>
       <w:pPr>
-        <w:spacing w:after="0"/>
-        <w:rPr>
-          <w:rFonts w:ascii="Times New Roman" w:hAnsi="Times New Roman" w:cs="Times New Roman"/>
-          <w:sz w:val="24"/>
-          <w:szCs w:val="24"/>
-        </w:rPr>
-      </w:pPr>
-    </w:p>
-    <w:p>
-      <w:pPr>
-        <w:spacing w:after="0"/>
-        <w:rPr>
-          <w:rFonts w:ascii="Times New Roman" w:hAnsi="Times New Roman" w:cs="Times New Roman"/>
-          <w:sz w:val="24"/>
-          <w:szCs w:val="24"/>
-        </w:rPr>
-      </w:pPr>
-      <w:r>
-        <w:rPr>
-          <w:rFonts w:ascii="Times New Roman" w:hAnsi="Times New Roman" w:cs="Times New Roman"/>
-          <w:sz w:val="24"/>
-          <w:szCs w:val="24"/>
-        </w:rPr>
+        <w:spacing w:after="0" w:line="240" w:lineRule="auto"/>
+        <w:rPr>
+          <w:rFonts w:ascii="Times New Roman" w:hAnsi="Times New Roman" w:cs="Times New Roman"/>
+          <w:sz w:val="24"/>
+          <w:szCs w:val="24"/>
+        </w:rPr>
+      </w:pPr>
+    </w:p>
+    <w:p>
+      <w:pPr>
+        <w:spacing w:after="0" w:line="240" w:lineRule="auto"/>
+        <w:rPr>
+          <w:rFonts w:ascii="Times New Roman" w:hAnsi="Times New Roman" w:cs="Times New Roman"/>
+          <w:sz w:val="24"/>
+          <w:szCs w:val="24"/>
+        </w:rPr>
+      </w:pPr>
+      <w:r>
+        <w:rPr>
+          <w:rFonts w:ascii="Times New Roman" w:hAnsi="Times New Roman" w:cs="Times New Roman"/>
+          <w:sz w:val="24"/>
+          <w:szCs w:val="24"/>
+        </w:rPr>
+        <w:t xml:space="preserve">    </w:t>
+      </w:r>
+      <w:proofErr w:type="gramStart"/>
+      <w:r>
+        <w:rPr>
+          <w:rFonts w:ascii="Times New Roman" w:hAnsi="Times New Roman" w:cs="Times New Roman"/>
+          <w:sz w:val="24"/>
+          <w:szCs w:val="24"/>
+        </w:rPr>
+        <w:t>f(</w:t>
+      </w:r>
+      <w:proofErr w:type="gramEnd"/>
+      <w:r>
+        <w:rPr>
+          <w:rFonts w:ascii="Times New Roman" w:hAnsi="Times New Roman" w:cs="Times New Roman"/>
+          <w:sz w:val="24"/>
+          <w:szCs w:val="24"/>
+        </w:rPr>
+        <w:t>i) = i^2</w:t>
+      </w:r>
+    </w:p>
+    <w:p>
+      <w:pPr>
+        <w:spacing w:after="0" w:line="240" w:lineRule="auto"/>
+        <w:rPr>
+          <w:rFonts w:ascii="Times New Roman" w:hAnsi="Times New Roman" w:cs="Times New Roman"/>
+          <w:sz w:val="24"/>
+          <w:szCs w:val="24"/>
+        </w:rPr>
+      </w:pPr>
+    </w:p>
+    <w:p>
+      <w:pPr>
+        <w:spacing w:after="0" w:line="240" w:lineRule="auto"/>
+        <w:rPr>
+          <w:rFonts w:ascii="Times New Roman" w:hAnsi="Times New Roman" w:cs="Times New Roman"/>
+          <w:sz w:val="24"/>
+          <w:szCs w:val="24"/>
+        </w:rPr>
+      </w:pPr>
+      <w:r>
+        <w:rPr>
+          <w:rFonts w:ascii="Times New Roman" w:hAnsi="Times New Roman" w:cs="Times New Roman"/>
+          <w:sz w:val="24"/>
+          <w:szCs w:val="24"/>
+        </w:rPr>
+        <w:t xml:space="preserve">    0: 4371</w:t>
+      </w:r>
+    </w:p>
+    <w:p>
+      <w:pPr>
+        <w:spacing w:after="0" w:line="240" w:lineRule="auto"/>
+        <w:rPr>
+          <w:rFonts w:ascii="Times New Roman" w:hAnsi="Times New Roman" w:cs="Times New Roman"/>
+          <w:sz w:val="24"/>
+          <w:szCs w:val="24"/>
+        </w:rPr>
+      </w:pPr>
+      <w:r>
+        <w:rPr>
+          <w:rFonts w:ascii="Times New Roman" w:hAnsi="Times New Roman" w:cs="Times New Roman"/>
+          <w:sz w:val="24"/>
+          <w:szCs w:val="24"/>
+        </w:rPr>
+        <w:t xml:space="preserve">    1: 1989</w:t>
+      </w:r>
+    </w:p>
+    <w:p>
+      <w:pPr>
+        <w:spacing w:after="0" w:line="240" w:lineRule="auto"/>
+        <w:rPr>
+          <w:rFonts w:ascii="Times New Roman" w:hAnsi="Times New Roman" w:cs="Times New Roman"/>
+          <w:sz w:val="24"/>
+          <w:szCs w:val="24"/>
+        </w:rPr>
+      </w:pPr>
+      <w:r>
+        <w:rPr>
+          <w:rFonts w:ascii="Times New Roman" w:hAnsi="Times New Roman" w:cs="Times New Roman"/>
+          <w:sz w:val="24"/>
+          <w:szCs w:val="24"/>
+        </w:rPr>
+        <w:t xml:space="preserve">    2:</w:t>
+      </w:r>
+    </w:p>
+    <w:p>
+      <w:pPr>
+        <w:spacing w:after="0" w:line="240" w:lineRule="auto"/>
+        <w:rPr>
+          <w:rFonts w:ascii="Times New Roman" w:hAnsi="Times New Roman" w:cs="Times New Roman"/>
+          <w:sz w:val="24"/>
+          <w:szCs w:val="24"/>
+        </w:rPr>
+      </w:pPr>
+      <w:r>
+        <w:rPr>
+          <w:rFonts w:ascii="Times New Roman" w:hAnsi="Times New Roman" w:cs="Times New Roman"/>
+          <w:sz w:val="24"/>
+          <w:szCs w:val="24"/>
+        </w:rPr>
+        <w:t xml:space="preserve">    3: 1323</w:t>
+      </w:r>
+    </w:p>
+    <w:p>
+      <w:pPr>
+        <w:spacing w:after="0" w:line="240" w:lineRule="auto"/>
+        <w:rPr>
+          <w:rFonts w:ascii="Times New Roman" w:hAnsi="Times New Roman" w:cs="Times New Roman"/>
+          <w:sz w:val="24"/>
+          <w:szCs w:val="24"/>
+        </w:rPr>
+      </w:pPr>
+      <w:r>
+        <w:rPr>
+          <w:rFonts w:ascii="Times New Roman" w:hAnsi="Times New Roman" w:cs="Times New Roman"/>
+          <w:sz w:val="24"/>
+          <w:szCs w:val="24"/>
+        </w:rPr>
+        <w:t xml:space="preserve">    4: 6173</w:t>
+      </w:r>
+    </w:p>
+    <w:p>
+      <w:pPr>
+        <w:spacing w:after="0" w:line="240" w:lineRule="auto"/>
+        <w:rPr>
+          <w:rFonts w:ascii="Times New Roman" w:hAnsi="Times New Roman" w:cs="Times New Roman"/>
+          <w:sz w:val="24"/>
+          <w:szCs w:val="24"/>
+        </w:rPr>
+      </w:pPr>
+      <w:r>
+        <w:rPr>
+          <w:rFonts w:ascii="Times New Roman" w:hAnsi="Times New Roman" w:cs="Times New Roman"/>
+          <w:sz w:val="24"/>
+          <w:szCs w:val="24"/>
+        </w:rPr>
+        <w:t xml:space="preserve">    5: 4344</w:t>
+      </w:r>
+    </w:p>
+    <w:p>
+      <w:pPr>
+        <w:spacing w:after="0" w:line="240" w:lineRule="auto"/>
+        <w:rPr>
+          <w:rFonts w:ascii="Times New Roman" w:hAnsi="Times New Roman" w:cs="Times New Roman"/>
+          <w:sz w:val="24"/>
+          <w:szCs w:val="24"/>
+        </w:rPr>
+      </w:pPr>
+      <w:r>
+        <w:rPr>
+          <w:rFonts w:ascii="Times New Roman" w:hAnsi="Times New Roman" w:cs="Times New Roman"/>
+          <w:sz w:val="24"/>
+          <w:szCs w:val="24"/>
+        </w:rPr>
+        <w:t xml:space="preserve">    6:</w:t>
+      </w:r>
+    </w:p>
+    <w:p>
+      <w:pPr>
+        <w:spacing w:after="0" w:line="240" w:lineRule="auto"/>
+        <w:rPr>
+          <w:rFonts w:ascii="Times New Roman" w:hAnsi="Times New Roman" w:cs="Times New Roman"/>
+          <w:sz w:val="24"/>
+          <w:szCs w:val="24"/>
+        </w:rPr>
+      </w:pPr>
+      <w:r>
+        <w:rPr>
+          <w:rFonts w:ascii="Times New Roman" w:hAnsi="Times New Roman" w:cs="Times New Roman"/>
+          <w:sz w:val="24"/>
+          <w:szCs w:val="24"/>
+        </w:rPr>
+        <w:t xml:space="preserve">    7:</w:t>
+      </w:r>
+    </w:p>
+    <w:p>
+      <w:pPr>
+        <w:spacing w:after="0" w:line="240" w:lineRule="auto"/>
+        <w:rPr>
+          <w:rFonts w:ascii="Times New Roman" w:hAnsi="Times New Roman" w:cs="Times New Roman"/>
+          <w:sz w:val="24"/>
+          <w:szCs w:val="24"/>
+        </w:rPr>
+      </w:pPr>
+      <w:r>
+        <w:rPr>
+          <w:rFonts w:ascii="Times New Roman" w:hAnsi="Times New Roman" w:cs="Times New Roman"/>
+          <w:sz w:val="24"/>
+          <w:szCs w:val="24"/>
+        </w:rPr>
+        <w:t xml:space="preserve">    8: 9679</w:t>
+      </w:r>
+    </w:p>
+    <w:p>
+      <w:pPr>
+        <w:spacing w:after="0" w:line="240" w:lineRule="auto"/>
+        <w:rPr>
+          <w:rFonts w:ascii="Times New Roman" w:hAnsi="Times New Roman" w:cs="Times New Roman"/>
+          <w:sz w:val="24"/>
+          <w:szCs w:val="24"/>
+        </w:rPr>
+      </w:pPr>
+      <w:r>
+        <w:rPr>
+          <w:rFonts w:ascii="Times New Roman" w:hAnsi="Times New Roman" w:cs="Times New Roman"/>
+          <w:sz w:val="24"/>
+          <w:szCs w:val="24"/>
+        </w:rPr>
+        <w:t xml:space="preserve">    9: 4199</w:t>
+      </w:r>
+    </w:p>
+    <w:p>
+      <w:pPr>
+        <w:spacing w:after="0" w:line="240" w:lineRule="auto"/>
+        <w:rPr>
+          <w:rFonts w:ascii="Times New Roman" w:hAnsi="Times New Roman" w:cs="Times New Roman"/>
+          <w:sz w:val="24"/>
+          <w:szCs w:val="24"/>
+        </w:rPr>
+      </w:pPr>
+    </w:p>
+    <w:p>
+      <w:pPr>
+        <w:spacing w:after="0" w:line="240" w:lineRule="auto"/>
+        <w:rPr>
+          <w:rFonts w:ascii="Times New Roman" w:hAnsi="Times New Roman" w:cs="Times New Roman"/>
+          <w:sz w:val="24"/>
+          <w:szCs w:val="24"/>
+        </w:rPr>
+      </w:pPr>
+      <w:r>
+        <w:rPr>
+          <w:rFonts w:ascii="Times New Roman" w:hAnsi="Times New Roman" w:cs="Times New Roman"/>
+          <w:sz w:val="24"/>
+          <w:szCs w:val="24"/>
+        </w:rPr>
+        <w:lastRenderedPageBreak/>
         <w:t>d. Double Hashing</w:t>
       </w:r>
     </w:p>
     <w:p>
       <w:pPr>
-        <w:spacing w:after="0"/>
-        <w:rPr>
-          <w:rFonts w:ascii="Times New Roman" w:hAnsi="Times New Roman" w:cs="Times New Roman"/>
-          <w:sz w:val="24"/>
-          <w:szCs w:val="24"/>
-        </w:rPr>
-      </w:pPr>
-    </w:p>
-    <w:p>
-      <w:pPr>
-        <w:spacing w:after="0"/>
-        <w:rPr>
-          <w:rFonts w:ascii="Times New Roman" w:hAnsi="Times New Roman" w:cs="Times New Roman"/>
-          <w:sz w:val="24"/>
-          <w:szCs w:val="24"/>
-        </w:rPr>
-      </w:pPr>
-    </w:p>
-    <w:p>
-      <w:pPr>
-        <w:spacing w:after="0"/>
-        <w:rPr>
-          <w:rFonts w:ascii="Times New Roman" w:hAnsi="Times New Roman" w:cs="Times New Roman"/>
-          <w:sz w:val="24"/>
-          <w:szCs w:val="24"/>
-        </w:rPr>
-      </w:pPr>
-      <w:r>
-        <w:rPr>
-          <w:rFonts w:ascii="Times New Roman" w:hAnsi="Times New Roman" w:cs="Times New Roman"/>
+        <w:spacing w:after="0" w:line="240" w:lineRule="auto"/>
+        <w:rPr>
+          <w:rFonts w:ascii="Times New Roman" w:hAnsi="Times New Roman" w:cs="Times New Roman"/>
+          <w:sz w:val="24"/>
+          <w:szCs w:val="24"/>
+        </w:rPr>
+      </w:pPr>
+    </w:p>
+    <w:p>
+      <w:pPr>
+        <w:spacing w:after="0" w:line="240" w:lineRule="auto"/>
+        <w:rPr>
+          <w:rFonts w:ascii="Times New Roman" w:hAnsi="Times New Roman" w:cs="Times New Roman"/>
+          <w:sz w:val="24"/>
+          <w:szCs w:val="24"/>
+        </w:rPr>
+      </w:pPr>
+      <w:r>
+        <w:rPr>
+          <w:rFonts w:ascii="Times New Roman" w:hAnsi="Times New Roman" w:cs="Times New Roman"/>
+          <w:sz w:val="24"/>
+          <w:szCs w:val="24"/>
+        </w:rPr>
+        <w:t xml:space="preserve">    H1(x) = x mod 10</w:t>
+      </w:r>
+    </w:p>
+    <w:p>
+      <w:pPr>
+        <w:spacing w:after="0" w:line="240" w:lineRule="auto"/>
+        <w:rPr>
+          <w:rFonts w:ascii="Times New Roman" w:hAnsi="Times New Roman" w:cs="Times New Roman"/>
+          <w:sz w:val="24"/>
+          <w:szCs w:val="24"/>
+        </w:rPr>
+      </w:pPr>
+      <w:r>
+        <w:rPr>
+          <w:rFonts w:ascii="Times New Roman" w:hAnsi="Times New Roman" w:cs="Times New Roman"/>
+          <w:sz w:val="24"/>
+          <w:szCs w:val="24"/>
+        </w:rPr>
+        <w:t xml:space="preserve">    H2(x) = 7 − (x mod 7)</w:t>
+      </w:r>
+    </w:p>
+    <w:p>
+      <w:pPr>
+        <w:spacing w:after="0" w:line="240" w:lineRule="auto"/>
+        <w:rPr>
+          <w:rFonts w:ascii="Times New Roman" w:hAnsi="Times New Roman" w:cs="Times New Roman"/>
+          <w:sz w:val="24"/>
+          <w:szCs w:val="24"/>
+        </w:rPr>
+      </w:pPr>
+    </w:p>
+    <w:p>
+      <w:pPr>
+        <w:spacing w:after="0" w:line="240" w:lineRule="auto"/>
+        <w:rPr>
+          <w:rFonts w:ascii="Times New Roman" w:hAnsi="Times New Roman" w:cs="Times New Roman"/>
+          <w:sz w:val="24"/>
+          <w:szCs w:val="24"/>
+        </w:rPr>
+      </w:pPr>
+      <w:r>
+        <w:rPr>
+          <w:rFonts w:ascii="Times New Roman" w:hAnsi="Times New Roman" w:cs="Times New Roman"/>
+          <w:sz w:val="24"/>
+          <w:szCs w:val="24"/>
+        </w:rPr>
+        <w:t xml:space="preserve">    0: </w:t>
+      </w:r>
+      <w:r>
+        <w:rPr>
+          <w:rFonts w:ascii="Times New Roman" w:hAnsi="Times New Roman" w:cs="Times New Roman"/>
+          <w:sz w:val="24"/>
+          <w:szCs w:val="24"/>
+        </w:rPr>
+        <w:t>1989</w:t>
+      </w:r>
+    </w:p>
+    <w:p>
+      <w:pPr>
+        <w:spacing w:after="0" w:line="240" w:lineRule="auto"/>
+        <w:rPr>
+          <w:rFonts w:ascii="Times New Roman" w:hAnsi="Times New Roman" w:cs="Times New Roman"/>
+          <w:sz w:val="24"/>
+          <w:szCs w:val="24"/>
+        </w:rPr>
+      </w:pPr>
+      <w:r>
+        <w:rPr>
+          <w:rFonts w:ascii="Times New Roman" w:hAnsi="Times New Roman" w:cs="Times New Roman"/>
+          <w:sz w:val="24"/>
+          <w:szCs w:val="24"/>
+        </w:rPr>
+        <w:t xml:space="preserve">    1: 4371</w:t>
+      </w:r>
+    </w:p>
+    <w:p>
+      <w:pPr>
+        <w:spacing w:after="0" w:line="240" w:lineRule="auto"/>
+        <w:rPr>
+          <w:rFonts w:ascii="Times New Roman" w:hAnsi="Times New Roman" w:cs="Times New Roman"/>
+          <w:sz w:val="24"/>
+          <w:szCs w:val="24"/>
+        </w:rPr>
+      </w:pPr>
+      <w:r>
+        <w:rPr>
+          <w:rFonts w:ascii="Times New Roman" w:hAnsi="Times New Roman" w:cs="Times New Roman"/>
+          <w:sz w:val="24"/>
+          <w:szCs w:val="24"/>
+        </w:rPr>
+        <w:t xml:space="preserve">    2:</w:t>
+      </w:r>
+    </w:p>
+    <w:p>
+      <w:pPr>
+        <w:spacing w:after="0" w:line="240" w:lineRule="auto"/>
+        <w:rPr>
+          <w:rFonts w:ascii="Times New Roman" w:hAnsi="Times New Roman" w:cs="Times New Roman"/>
+          <w:sz w:val="24"/>
+          <w:szCs w:val="24"/>
+        </w:rPr>
+      </w:pPr>
+      <w:r>
+        <w:rPr>
+          <w:rFonts w:ascii="Times New Roman" w:hAnsi="Times New Roman" w:cs="Times New Roman"/>
+          <w:sz w:val="24"/>
+          <w:szCs w:val="24"/>
+        </w:rPr>
+        <w:t xml:space="preserve">    3: 1323</w:t>
+      </w:r>
+    </w:p>
+    <w:p>
+      <w:pPr>
+        <w:spacing w:after="0" w:line="240" w:lineRule="auto"/>
+        <w:rPr>
+          <w:rFonts w:ascii="Times New Roman" w:hAnsi="Times New Roman" w:cs="Times New Roman"/>
+          <w:sz w:val="24"/>
+          <w:szCs w:val="24"/>
+        </w:rPr>
+      </w:pPr>
+      <w:r>
+        <w:rPr>
+          <w:rFonts w:ascii="Times New Roman" w:hAnsi="Times New Roman" w:cs="Times New Roman"/>
+          <w:sz w:val="24"/>
+          <w:szCs w:val="24"/>
+        </w:rPr>
+        <w:t xml:space="preserve">    4:</w:t>
+      </w:r>
+      <w:r>
+        <w:rPr>
+          <w:rFonts w:ascii="Times New Roman" w:hAnsi="Times New Roman" w:cs="Times New Roman"/>
+          <w:sz w:val="24"/>
+          <w:szCs w:val="24"/>
+        </w:rPr>
+        <w:t xml:space="preserve"> 6173</w:t>
+      </w:r>
+    </w:p>
+    <w:p>
+      <w:pPr>
+        <w:spacing w:after="0" w:line="240" w:lineRule="auto"/>
+        <w:rPr>
+          <w:rFonts w:ascii="Times New Roman" w:hAnsi="Times New Roman" w:cs="Times New Roman"/>
+          <w:sz w:val="24"/>
+          <w:szCs w:val="24"/>
+        </w:rPr>
+      </w:pPr>
+      <w:r>
+        <w:rPr>
+          <w:rFonts w:ascii="Times New Roman" w:hAnsi="Times New Roman" w:cs="Times New Roman"/>
+          <w:sz w:val="24"/>
+          <w:szCs w:val="24"/>
+        </w:rPr>
+        <w:t xml:space="preserve">    5:</w:t>
+      </w:r>
+      <w:r>
+        <w:rPr>
+          <w:rFonts w:ascii="Times New Roman" w:hAnsi="Times New Roman" w:cs="Times New Roman"/>
+          <w:sz w:val="24"/>
+          <w:szCs w:val="24"/>
+        </w:rPr>
+        <w:t xml:space="preserve"> 9679</w:t>
+      </w:r>
+    </w:p>
+    <w:p>
+      <w:pPr>
+        <w:spacing w:after="0" w:line="240" w:lineRule="auto"/>
+        <w:rPr>
+          <w:rFonts w:ascii="Times New Roman" w:hAnsi="Times New Roman" w:cs="Times New Roman"/>
+          <w:sz w:val="24"/>
+          <w:szCs w:val="24"/>
+        </w:rPr>
+      </w:pPr>
+      <w:r>
+        <w:rPr>
+          <w:rFonts w:ascii="Times New Roman" w:hAnsi="Times New Roman" w:cs="Times New Roman"/>
+          <w:sz w:val="24"/>
+          <w:szCs w:val="24"/>
+        </w:rPr>
+        <w:t xml:space="preserve">    6:</w:t>
+      </w:r>
+    </w:p>
+    <w:p>
+      <w:pPr>
+        <w:spacing w:after="0" w:line="240" w:lineRule="auto"/>
+        <w:rPr>
+          <w:rFonts w:ascii="Times New Roman" w:hAnsi="Times New Roman" w:cs="Times New Roman"/>
+          <w:sz w:val="24"/>
+          <w:szCs w:val="24"/>
+        </w:rPr>
+      </w:pPr>
+      <w:r>
+        <w:rPr>
+          <w:rFonts w:ascii="Times New Roman" w:hAnsi="Times New Roman" w:cs="Times New Roman"/>
+          <w:sz w:val="24"/>
+          <w:szCs w:val="24"/>
+        </w:rPr>
+        <w:t xml:space="preserve">    7:</w:t>
+      </w:r>
+      <w:r>
+        <w:rPr>
+          <w:rFonts w:ascii="Times New Roman" w:hAnsi="Times New Roman" w:cs="Times New Roman"/>
+          <w:sz w:val="24"/>
+          <w:szCs w:val="24"/>
+        </w:rPr>
+        <w:t>4344</w:t>
+      </w:r>
+    </w:p>
+    <w:p>
+      <w:pPr>
+        <w:spacing w:after="0" w:line="240" w:lineRule="auto"/>
+        <w:rPr>
+          <w:rFonts w:ascii="Times New Roman" w:hAnsi="Times New Roman" w:cs="Times New Roman"/>
+          <w:sz w:val="24"/>
+          <w:szCs w:val="24"/>
+        </w:rPr>
+      </w:pPr>
+      <w:r>
+        <w:rPr>
+          <w:rFonts w:ascii="Times New Roman" w:hAnsi="Times New Roman" w:cs="Times New Roman"/>
+          <w:sz w:val="24"/>
+          <w:szCs w:val="24"/>
+        </w:rPr>
+        <w:t xml:space="preserve">    8:</w:t>
+      </w:r>
+    </w:p>
+    <w:p>
+      <w:pPr>
+        <w:spacing w:after="0" w:line="240" w:lineRule="auto"/>
+        <w:rPr>
+          <w:rFonts w:ascii="Times New Roman" w:hAnsi="Times New Roman" w:cs="Times New Roman"/>
+          <w:sz w:val="24"/>
+          <w:szCs w:val="24"/>
+        </w:rPr>
+      </w:pPr>
+      <w:r>
+        <w:rPr>
+          <w:rFonts w:ascii="Times New Roman" w:hAnsi="Times New Roman" w:cs="Times New Roman"/>
+          <w:sz w:val="24"/>
+          <w:szCs w:val="24"/>
+        </w:rPr>
+        <w:t xml:space="preserve">    9:</w:t>
+      </w:r>
+      <w:r>
+        <w:rPr>
+          <w:rFonts w:ascii="Times New Roman" w:hAnsi="Times New Roman" w:cs="Times New Roman"/>
+          <w:sz w:val="24"/>
+          <w:szCs w:val="24"/>
+        </w:rPr>
+        <w:t xml:space="preserve"> 4199</w:t>
+      </w:r>
+    </w:p>
+    <w:p>
+      <w:pPr>
+        <w:spacing w:after="0" w:line="240" w:lineRule="auto"/>
+        <w:rPr>
+          <w:rFonts w:ascii="Times New Roman" w:hAnsi="Times New Roman" w:cs="Times New Roman"/>
+          <w:sz w:val="24"/>
+          <w:szCs w:val="24"/>
+        </w:rPr>
+      </w:pPr>
+    </w:p>
+    <w:p>
+      <w:pPr>
+        <w:spacing w:after="0" w:line="240" w:lineRule="auto"/>
+        <w:rPr>
+          <w:rFonts w:ascii="Times New Roman" w:hAnsi="Times New Roman" w:cs="Times New Roman"/>
+          <w:b/>
+          <w:sz w:val="24"/>
+          <w:szCs w:val="24"/>
+        </w:rPr>
+      </w:pPr>
+      <w:r>
+        <w:rPr>
+          <w:rFonts w:ascii="Times New Roman" w:hAnsi="Times New Roman" w:cs="Times New Roman"/>
+          <w:b/>
           <w:sz w:val="24"/>
           <w:szCs w:val="24"/>
         </w:rPr>
         <w:t>3.2</w:t>
+      </w:r>
+    </w:p>
+    <w:p>
+      <w:pPr>
+        <w:spacing w:after="0" w:line="240" w:lineRule="auto"/>
+        <w:rPr>
+          <w:rFonts w:ascii="Times New Roman" w:hAnsi="Times New Roman" w:cs="Times New Roman"/>
+          <w:sz w:val="24"/>
+          <w:szCs w:val="24"/>
+        </w:rPr>
+      </w:pPr>
+    </w:p>
+    <w:p>
+      <w:pPr>
+        <w:spacing w:after="0" w:line="240" w:lineRule="auto"/>
+        <w:rPr>
+          <w:rFonts w:ascii="Times New Roman" w:hAnsi="Times New Roman" w:cs="Times New Roman"/>
+          <w:sz w:val="24"/>
+          <w:szCs w:val="24"/>
+        </w:rPr>
+      </w:pPr>
+      <w:r>
+        <w:rPr>
+          <w:rFonts w:ascii="Times New Roman" w:hAnsi="Times New Roman" w:cs="Times New Roman"/>
+          <w:sz w:val="24"/>
+          <w:szCs w:val="24"/>
+        </w:rPr>
+        <w:t xml:space="preserve">Rehashing 3.1 tables to size of next prime, 23, all result in the same table since </w:t>
+      </w:r>
+      <w:proofErr w:type="gramStart"/>
+      <w:r>
+        <w:rPr>
+          <w:rFonts w:ascii="Times New Roman" w:hAnsi="Times New Roman" w:cs="Times New Roman"/>
+          <w:sz w:val="24"/>
+          <w:szCs w:val="24"/>
+        </w:rPr>
+        <w:t>there's no collisions</w:t>
+      </w:r>
+      <w:proofErr w:type="gramEnd"/>
+      <w:r>
+        <w:rPr>
+          <w:rFonts w:ascii="Times New Roman" w:hAnsi="Times New Roman" w:cs="Times New Roman"/>
+          <w:sz w:val="24"/>
+          <w:szCs w:val="24"/>
+        </w:rPr>
+        <w:t>.</w:t>
+      </w:r>
+    </w:p>
+    <w:p>
+      <w:pPr>
+        <w:spacing w:after="0" w:line="240" w:lineRule="auto"/>
+        <w:rPr>
+          <w:rFonts w:ascii="Times New Roman" w:hAnsi="Times New Roman" w:cs="Times New Roman"/>
+          <w:sz w:val="24"/>
+          <w:szCs w:val="24"/>
+        </w:rPr>
+      </w:pPr>
+    </w:p>
+    <w:p>
+      <w:pPr>
+        <w:spacing w:after="0" w:line="240" w:lineRule="auto"/>
+        <w:rPr>
+          <w:rFonts w:ascii="Times New Roman" w:hAnsi="Times New Roman" w:cs="Times New Roman"/>
+          <w:sz w:val="24"/>
+          <w:szCs w:val="24"/>
+        </w:rPr>
+      </w:pPr>
+      <w:r>
+        <w:rPr>
+          <w:rFonts w:ascii="Times New Roman" w:hAnsi="Times New Roman" w:cs="Times New Roman"/>
+          <w:sz w:val="24"/>
+          <w:szCs w:val="24"/>
+        </w:rPr>
+        <w:t xml:space="preserve">     0:</w:t>
+      </w:r>
+    </w:p>
+    <w:p>
+      <w:pPr>
+        <w:spacing w:after="0" w:line="240" w:lineRule="auto"/>
+        <w:rPr>
+          <w:rFonts w:ascii="Times New Roman" w:hAnsi="Times New Roman" w:cs="Times New Roman"/>
+          <w:sz w:val="24"/>
+          <w:szCs w:val="24"/>
+        </w:rPr>
+      </w:pPr>
+      <w:r>
+        <w:rPr>
+          <w:rFonts w:ascii="Times New Roman" w:hAnsi="Times New Roman" w:cs="Times New Roman"/>
+          <w:sz w:val="24"/>
+          <w:szCs w:val="24"/>
+        </w:rPr>
+        <w:t xml:space="preserve">     1: 4371</w:t>
+      </w:r>
+    </w:p>
+    <w:p>
+      <w:pPr>
+        <w:spacing w:after="0" w:line="240" w:lineRule="auto"/>
+        <w:rPr>
+          <w:rFonts w:ascii="Times New Roman" w:hAnsi="Times New Roman" w:cs="Times New Roman"/>
+          <w:sz w:val="24"/>
+          <w:szCs w:val="24"/>
+        </w:rPr>
+      </w:pPr>
+      <w:r>
+        <w:rPr>
+          <w:rFonts w:ascii="Times New Roman" w:hAnsi="Times New Roman" w:cs="Times New Roman"/>
+          <w:sz w:val="24"/>
+          <w:szCs w:val="24"/>
+        </w:rPr>
+        <w:t xml:space="preserve">     2:</w:t>
+      </w:r>
+    </w:p>
+    <w:p>
+      <w:pPr>
+        <w:spacing w:after="0" w:line="240" w:lineRule="auto"/>
+        <w:rPr>
+          <w:rFonts w:ascii="Times New Roman" w:hAnsi="Times New Roman" w:cs="Times New Roman"/>
+          <w:sz w:val="24"/>
+          <w:szCs w:val="24"/>
+        </w:rPr>
+      </w:pPr>
+      <w:r>
+        <w:rPr>
+          <w:rFonts w:ascii="Times New Roman" w:hAnsi="Times New Roman" w:cs="Times New Roman"/>
+          <w:sz w:val="24"/>
+          <w:szCs w:val="24"/>
+        </w:rPr>
+        <w:t xml:space="preserve">     3:</w:t>
+      </w:r>
+    </w:p>
+    <w:p>
+      <w:pPr>
+        <w:spacing w:after="0" w:line="240" w:lineRule="auto"/>
+        <w:rPr>
+          <w:rFonts w:ascii="Times New Roman" w:hAnsi="Times New Roman" w:cs="Times New Roman"/>
+          <w:sz w:val="24"/>
+          <w:szCs w:val="24"/>
+        </w:rPr>
+      </w:pPr>
+      <w:r>
+        <w:rPr>
+          <w:rFonts w:ascii="Times New Roman" w:hAnsi="Times New Roman" w:cs="Times New Roman"/>
+          <w:sz w:val="24"/>
+          <w:szCs w:val="24"/>
+        </w:rPr>
+        <w:t xml:space="preserve">     4:</w:t>
+      </w:r>
+    </w:p>
+    <w:p>
+      <w:pPr>
+        <w:spacing w:after="0" w:line="240" w:lineRule="auto"/>
+        <w:rPr>
+          <w:rFonts w:ascii="Times New Roman" w:hAnsi="Times New Roman" w:cs="Times New Roman"/>
+          <w:sz w:val="24"/>
+          <w:szCs w:val="24"/>
+        </w:rPr>
+      </w:pPr>
+      <w:r>
+        <w:rPr>
+          <w:rFonts w:ascii="Times New Roman" w:hAnsi="Times New Roman" w:cs="Times New Roman"/>
+          <w:sz w:val="24"/>
+          <w:szCs w:val="24"/>
+        </w:rPr>
+        <w:t xml:space="preserve">     5:</w:t>
+      </w:r>
+    </w:p>
+    <w:p>
+      <w:pPr>
+        <w:spacing w:after="0" w:line="240" w:lineRule="auto"/>
+        <w:rPr>
+          <w:rFonts w:ascii="Times New Roman" w:hAnsi="Times New Roman" w:cs="Times New Roman"/>
+          <w:sz w:val="24"/>
+          <w:szCs w:val="24"/>
+        </w:rPr>
+      </w:pPr>
+      <w:r>
+        <w:rPr>
+          <w:rFonts w:ascii="Times New Roman" w:hAnsi="Times New Roman" w:cs="Times New Roman"/>
+          <w:sz w:val="24"/>
+          <w:szCs w:val="24"/>
+        </w:rPr>
+        <w:t xml:space="preserve">     6:</w:t>
+      </w:r>
+    </w:p>
+    <w:p>
+      <w:pPr>
+        <w:spacing w:after="0" w:line="240" w:lineRule="auto"/>
+        <w:rPr>
+          <w:rFonts w:ascii="Times New Roman" w:hAnsi="Times New Roman" w:cs="Times New Roman"/>
+          <w:sz w:val="24"/>
+          <w:szCs w:val="24"/>
+        </w:rPr>
+      </w:pPr>
+      <w:r>
+        <w:rPr>
+          <w:rFonts w:ascii="Times New Roman" w:hAnsi="Times New Roman" w:cs="Times New Roman"/>
+          <w:sz w:val="24"/>
+          <w:szCs w:val="24"/>
+        </w:rPr>
+        <w:t xml:space="preserve">     7:</w:t>
+      </w:r>
+    </w:p>
+    <w:p>
+      <w:pPr>
+        <w:spacing w:after="0" w:line="240" w:lineRule="auto"/>
+        <w:rPr>
+          <w:rFonts w:ascii="Times New Roman" w:hAnsi="Times New Roman" w:cs="Times New Roman"/>
+          <w:sz w:val="24"/>
+          <w:szCs w:val="24"/>
+        </w:rPr>
+      </w:pPr>
+      <w:r>
+        <w:rPr>
+          <w:rFonts w:ascii="Times New Roman" w:hAnsi="Times New Roman" w:cs="Times New Roman"/>
+          <w:sz w:val="24"/>
+          <w:szCs w:val="24"/>
+        </w:rPr>
+        <w:t xml:space="preserve">     8:</w:t>
+      </w:r>
+    </w:p>
+    <w:p>
+      <w:pPr>
+        <w:spacing w:after="0" w:line="240" w:lineRule="auto"/>
+        <w:rPr>
+          <w:rFonts w:ascii="Times New Roman" w:hAnsi="Times New Roman" w:cs="Times New Roman"/>
+          <w:sz w:val="24"/>
+          <w:szCs w:val="24"/>
+        </w:rPr>
+      </w:pPr>
+      <w:r>
+        <w:rPr>
+          <w:rFonts w:ascii="Times New Roman" w:hAnsi="Times New Roman" w:cs="Times New Roman"/>
+          <w:sz w:val="24"/>
+          <w:szCs w:val="24"/>
+        </w:rPr>
+        <w:t xml:space="preserve">     9: 6173</w:t>
+      </w:r>
+    </w:p>
+    <w:p>
+      <w:pPr>
+        <w:spacing w:after="0" w:line="240" w:lineRule="auto"/>
+        <w:rPr>
+          <w:rFonts w:ascii="Times New Roman" w:hAnsi="Times New Roman" w:cs="Times New Roman"/>
+          <w:sz w:val="24"/>
+          <w:szCs w:val="24"/>
+        </w:rPr>
+      </w:pPr>
+      <w:r>
+        <w:rPr>
+          <w:rFonts w:ascii="Times New Roman" w:hAnsi="Times New Roman" w:cs="Times New Roman"/>
+          <w:sz w:val="24"/>
+          <w:szCs w:val="24"/>
+        </w:rPr>
+        <w:t xml:space="preserve">    10:</w:t>
+      </w:r>
+    </w:p>
+    <w:p>
+      <w:pPr>
+        <w:spacing w:after="0" w:line="240" w:lineRule="auto"/>
+        <w:rPr>
+          <w:rFonts w:ascii="Times New Roman" w:hAnsi="Times New Roman" w:cs="Times New Roman"/>
+          <w:sz w:val="24"/>
+          <w:szCs w:val="24"/>
+        </w:rPr>
+      </w:pPr>
+      <w:r>
+        <w:rPr>
+          <w:rFonts w:ascii="Times New Roman" w:hAnsi="Times New Roman" w:cs="Times New Roman"/>
+          <w:sz w:val="24"/>
+          <w:szCs w:val="24"/>
+        </w:rPr>
+        <w:t xml:space="preserve">    11: 1989</w:t>
+      </w:r>
+    </w:p>
+    <w:p>
+      <w:pPr>
+        <w:spacing w:after="0" w:line="240" w:lineRule="auto"/>
+        <w:rPr>
+          <w:rFonts w:ascii="Times New Roman" w:hAnsi="Times New Roman" w:cs="Times New Roman"/>
+          <w:sz w:val="24"/>
+          <w:szCs w:val="24"/>
+        </w:rPr>
+      </w:pPr>
+      <w:r>
+        <w:rPr>
+          <w:rFonts w:ascii="Times New Roman" w:hAnsi="Times New Roman" w:cs="Times New Roman"/>
+          <w:sz w:val="24"/>
+          <w:szCs w:val="24"/>
+        </w:rPr>
+        <w:t xml:space="preserve">    12: 1323</w:t>
+      </w:r>
+    </w:p>
+    <w:p>
+      <w:pPr>
+        <w:spacing w:after="0" w:line="240" w:lineRule="auto"/>
+        <w:rPr>
+          <w:rFonts w:ascii="Times New Roman" w:hAnsi="Times New Roman" w:cs="Times New Roman"/>
+          <w:sz w:val="24"/>
+          <w:szCs w:val="24"/>
+        </w:rPr>
+      </w:pPr>
+      <w:r>
+        <w:rPr>
+          <w:rFonts w:ascii="Times New Roman" w:hAnsi="Times New Roman" w:cs="Times New Roman"/>
+          <w:sz w:val="24"/>
+          <w:szCs w:val="24"/>
+        </w:rPr>
+        <w:t xml:space="preserve">    13: 4199</w:t>
+      </w:r>
+    </w:p>
+    <w:p>
+      <w:pPr>
+        <w:spacing w:after="0" w:line="240" w:lineRule="auto"/>
+        <w:rPr>
+          <w:rFonts w:ascii="Times New Roman" w:hAnsi="Times New Roman" w:cs="Times New Roman"/>
+          <w:sz w:val="24"/>
+          <w:szCs w:val="24"/>
+        </w:rPr>
+      </w:pPr>
+      <w:r>
+        <w:rPr>
+          <w:rFonts w:ascii="Times New Roman" w:hAnsi="Times New Roman" w:cs="Times New Roman"/>
+          <w:sz w:val="24"/>
+          <w:szCs w:val="24"/>
+        </w:rPr>
+        <w:t xml:space="preserve">    14:</w:t>
+      </w:r>
+    </w:p>
+    <w:p>
+      <w:pPr>
+        <w:spacing w:after="0" w:line="240" w:lineRule="auto"/>
+        <w:rPr>
+          <w:rFonts w:ascii="Times New Roman" w:hAnsi="Times New Roman" w:cs="Times New Roman"/>
+          <w:sz w:val="24"/>
+          <w:szCs w:val="24"/>
+        </w:rPr>
+      </w:pPr>
+      <w:r>
+        <w:rPr>
+          <w:rFonts w:ascii="Times New Roman" w:hAnsi="Times New Roman" w:cs="Times New Roman"/>
+          <w:sz w:val="24"/>
+          <w:szCs w:val="24"/>
+        </w:rPr>
+        <w:t xml:space="preserve">    15:</w:t>
+      </w:r>
+    </w:p>
+    <w:p>
+      <w:pPr>
+        <w:spacing w:after="0" w:line="240" w:lineRule="auto"/>
+        <w:rPr>
+          <w:rFonts w:ascii="Times New Roman" w:hAnsi="Times New Roman" w:cs="Times New Roman"/>
+          <w:sz w:val="24"/>
+          <w:szCs w:val="24"/>
+        </w:rPr>
+      </w:pPr>
+      <w:r>
+        <w:rPr>
+          <w:rFonts w:ascii="Times New Roman" w:hAnsi="Times New Roman" w:cs="Times New Roman"/>
+          <w:sz w:val="24"/>
+          <w:szCs w:val="24"/>
+        </w:rPr>
+        <w:t xml:space="preserve">    16:</w:t>
+      </w:r>
+    </w:p>
+    <w:p>
+      <w:pPr>
+        <w:spacing w:after="0" w:line="240" w:lineRule="auto"/>
+        <w:rPr>
+          <w:rFonts w:ascii="Times New Roman" w:hAnsi="Times New Roman" w:cs="Times New Roman"/>
+          <w:sz w:val="24"/>
+          <w:szCs w:val="24"/>
+        </w:rPr>
+      </w:pPr>
+      <w:r>
+        <w:rPr>
+          <w:rFonts w:ascii="Times New Roman" w:hAnsi="Times New Roman" w:cs="Times New Roman"/>
+          <w:sz w:val="24"/>
+          <w:szCs w:val="24"/>
+        </w:rPr>
+        <w:t xml:space="preserve">    17:</w:t>
+      </w:r>
+    </w:p>
+    <w:p>
+      <w:pPr>
+        <w:spacing w:after="0" w:line="240" w:lineRule="auto"/>
+        <w:rPr>
+          <w:rFonts w:ascii="Times New Roman" w:hAnsi="Times New Roman" w:cs="Times New Roman"/>
+          <w:sz w:val="24"/>
+          <w:szCs w:val="24"/>
+        </w:rPr>
+      </w:pPr>
+      <w:r>
+        <w:rPr>
+          <w:rFonts w:ascii="Times New Roman" w:hAnsi="Times New Roman" w:cs="Times New Roman"/>
+          <w:sz w:val="24"/>
+          <w:szCs w:val="24"/>
+        </w:rPr>
+        <w:t xml:space="preserve">    18:</w:t>
+      </w:r>
+    </w:p>
+    <w:p>
+      <w:pPr>
+        <w:spacing w:after="0" w:line="240" w:lineRule="auto"/>
+        <w:rPr>
+          <w:rFonts w:ascii="Times New Roman" w:hAnsi="Times New Roman" w:cs="Times New Roman"/>
+          <w:sz w:val="24"/>
+          <w:szCs w:val="24"/>
+        </w:rPr>
+      </w:pPr>
+      <w:r>
+        <w:rPr>
+          <w:rFonts w:ascii="Times New Roman" w:hAnsi="Times New Roman" w:cs="Times New Roman"/>
+          <w:sz w:val="24"/>
+          <w:szCs w:val="24"/>
+        </w:rPr>
+        <w:t xml:space="preserve">    19: 9679</w:t>
+      </w:r>
+    </w:p>
+    <w:p>
+      <w:pPr>
+        <w:spacing w:after="0" w:line="240" w:lineRule="auto"/>
+        <w:rPr>
+          <w:rFonts w:ascii="Times New Roman" w:hAnsi="Times New Roman" w:cs="Times New Roman"/>
+          <w:sz w:val="24"/>
+          <w:szCs w:val="24"/>
+        </w:rPr>
+      </w:pPr>
+      <w:r>
+        <w:rPr>
+          <w:rFonts w:ascii="Times New Roman" w:hAnsi="Times New Roman" w:cs="Times New Roman"/>
+          <w:sz w:val="24"/>
+          <w:szCs w:val="24"/>
+        </w:rPr>
+        <w:t xml:space="preserve">    20: 4344</w:t>
+      </w:r>
+    </w:p>
+    <w:p>
+      <w:pPr>
+        <w:spacing w:after="0" w:line="240" w:lineRule="auto"/>
+        <w:rPr>
+          <w:rFonts w:ascii="Times New Roman" w:hAnsi="Times New Roman" w:cs="Times New Roman"/>
+          <w:sz w:val="24"/>
+          <w:szCs w:val="24"/>
+        </w:rPr>
+      </w:pPr>
+      <w:r>
+        <w:rPr>
+          <w:rFonts w:ascii="Times New Roman" w:hAnsi="Times New Roman" w:cs="Times New Roman"/>
+          <w:sz w:val="24"/>
+          <w:szCs w:val="24"/>
+        </w:rPr>
+        <w:t xml:space="preserve">    21:</w:t>
+      </w:r>
+    </w:p>
+    <w:p>
+      <w:pPr>
+        <w:spacing w:after="0" w:line="240" w:lineRule="auto"/>
+        <w:rPr>
+          <w:rFonts w:ascii="Times New Roman" w:hAnsi="Times New Roman" w:cs="Times New Roman"/>
+          <w:sz w:val="24"/>
+          <w:szCs w:val="24"/>
+        </w:rPr>
+      </w:pPr>
+      <w:r>
+        <w:rPr>
+          <w:rFonts w:ascii="Times New Roman" w:hAnsi="Times New Roman" w:cs="Times New Roman"/>
+          <w:sz w:val="24"/>
+          <w:szCs w:val="24"/>
+        </w:rPr>
+        <w:t xml:space="preserve">    22:</w:t>
+      </w:r>
+    </w:p>
+    <w:p>
+      <w:pPr>
+        <w:spacing w:after="0" w:line="240" w:lineRule="auto"/>
+        <w:rPr>
+          <w:rFonts w:ascii="Times New Roman" w:hAnsi="Times New Roman" w:cs="Times New Roman"/>
+          <w:sz w:val="24"/>
+          <w:szCs w:val="24"/>
+        </w:rPr>
+      </w:pPr>
+    </w:p>
+    <w:p>
+      <w:pPr>
+        <w:rPr>
+          <w:rFonts w:ascii="Times New Roman" w:hAnsi="Times New Roman" w:cs="Times New Roman"/>
+          <w:b/>
+          <w:sz w:val="24"/>
+          <w:szCs w:val="24"/>
+        </w:rPr>
+      </w:pPr>
+      <w:r>
+        <w:rPr>
+          <w:rFonts w:ascii="Times New Roman" w:hAnsi="Times New Roman" w:cs="Times New Roman"/>
+          <w:b/>
+          <w:sz w:val="24"/>
+          <w:szCs w:val="24"/>
+        </w:rPr>
+        <w:br w:type="page"/>
+      </w:r>
+    </w:p>
+    <w:p>
+      <w:pPr>
+        <w:spacing w:after="0" w:line="240" w:lineRule="auto"/>
+        <w:rPr>
+          <w:rFonts w:ascii="Times New Roman" w:hAnsi="Times New Roman" w:cs="Times New Roman"/>
+          <w:b/>
+          <w:sz w:val="24"/>
+          <w:szCs w:val="24"/>
+        </w:rPr>
+      </w:pPr>
+      <w:r>
+        <w:rPr>
+          <w:rFonts w:ascii="Times New Roman" w:hAnsi="Times New Roman" w:cs="Times New Roman"/>
+          <w:b/>
+          <w:sz w:val="24"/>
+          <w:szCs w:val="24"/>
+        </w:rPr>
+        <w:lastRenderedPageBreak/>
+        <w:t>3.3</w:t>
+      </w:r>
+    </w:p>
+    <w:p>
+      <w:pPr>
+        <w:spacing w:after="0" w:line="240" w:lineRule="auto"/>
+        <w:rPr>
+          <w:rFonts w:ascii="Times New Roman" w:hAnsi="Times New Roman" w:cs="Times New Roman"/>
+          <w:sz w:val="24"/>
+          <w:szCs w:val="24"/>
+        </w:rPr>
+      </w:pPr>
+    </w:p>
+    <w:p>
+      <w:pPr>
+        <w:spacing w:after="0" w:line="240" w:lineRule="auto"/>
+        <w:rPr>
+          <w:rFonts w:ascii="Times New Roman" w:hAnsi="Times New Roman" w:cs="Times New Roman"/>
+          <w:b/>
+          <w:sz w:val="24"/>
+          <w:szCs w:val="24"/>
+        </w:rPr>
+      </w:pPr>
+      <w:r>
+        <w:rPr>
+          <w:rFonts w:ascii="Times New Roman" w:hAnsi="Times New Roman" w:cs="Times New Roman"/>
+          <w:b/>
+          <w:sz w:val="24"/>
+          <w:szCs w:val="24"/>
+        </w:rPr>
+        <w:t>Separate Chaining Hashing</w:t>
+      </w:r>
+    </w:p>
+    <w:p>
+      <w:pPr>
+        <w:spacing w:after="0" w:line="240" w:lineRule="auto"/>
+        <w:rPr>
+          <w:rFonts w:ascii="Times New Roman" w:hAnsi="Times New Roman" w:cs="Times New Roman"/>
+          <w:sz w:val="24"/>
+          <w:szCs w:val="24"/>
+        </w:rPr>
+      </w:pPr>
+      <w:r>
+        <w:rPr>
+          <w:rFonts w:ascii="Times New Roman" w:hAnsi="Times New Roman" w:cs="Times New Roman"/>
+          <w:sz w:val="24"/>
+          <w:szCs w:val="24"/>
+        </w:rPr>
+        <w:t xml:space="preserve">    Advantage</w:t>
+      </w:r>
+    </w:p>
+    <w:p>
+      <w:pPr>
+        <w:spacing w:after="0" w:line="240" w:lineRule="auto"/>
+        <w:rPr>
+          <w:rFonts w:ascii="Times New Roman" w:hAnsi="Times New Roman" w:cs="Times New Roman"/>
+          <w:sz w:val="24"/>
+          <w:szCs w:val="24"/>
+        </w:rPr>
+      </w:pPr>
+      <w:r>
+        <w:rPr>
+          <w:rFonts w:ascii="Times New Roman" w:hAnsi="Times New Roman" w:cs="Times New Roman"/>
+          <w:sz w:val="24"/>
+          <w:szCs w:val="24"/>
+        </w:rPr>
+        <w:t xml:space="preserve">        - Collided elements do not occupy another location in the hash table</w:t>
+      </w:r>
+      <w:r>
+        <w:rPr>
+          <w:rFonts w:ascii="Times New Roman" w:hAnsi="Times New Roman" w:cs="Times New Roman"/>
+          <w:sz w:val="24"/>
+          <w:szCs w:val="24"/>
+        </w:rPr>
+        <w:t>.</w:t>
+      </w:r>
+    </w:p>
+    <w:p>
+      <w:pPr>
+        <w:spacing w:after="0" w:line="240" w:lineRule="auto"/>
+        <w:rPr>
+          <w:rFonts w:ascii="Times New Roman" w:hAnsi="Times New Roman" w:cs="Times New Roman"/>
+          <w:sz w:val="24"/>
+          <w:szCs w:val="24"/>
+        </w:rPr>
+      </w:pPr>
+      <w:r>
+        <w:rPr>
+          <w:rFonts w:ascii="Times New Roman" w:hAnsi="Times New Roman" w:cs="Times New Roman"/>
+          <w:sz w:val="24"/>
+          <w:szCs w:val="24"/>
+        </w:rPr>
+        <w:t xml:space="preserve">        - Another element can always be added</w:t>
+      </w:r>
+      <w:r>
+        <w:rPr>
+          <w:rFonts w:ascii="Times New Roman" w:hAnsi="Times New Roman" w:cs="Times New Roman"/>
+          <w:sz w:val="24"/>
+          <w:szCs w:val="24"/>
+        </w:rPr>
+        <w:t>.</w:t>
+      </w:r>
+    </w:p>
+    <w:p>
+      <w:pPr>
+        <w:spacing w:after="0" w:line="240" w:lineRule="auto"/>
+        <w:rPr>
+          <w:rFonts w:ascii="Times New Roman" w:hAnsi="Times New Roman" w:cs="Times New Roman"/>
+          <w:sz w:val="24"/>
+          <w:szCs w:val="24"/>
+        </w:rPr>
+      </w:pPr>
+      <w:r>
+        <w:rPr>
+          <w:rFonts w:ascii="Times New Roman" w:hAnsi="Times New Roman" w:cs="Times New Roman"/>
+          <w:sz w:val="24"/>
+          <w:szCs w:val="24"/>
+        </w:rPr>
+        <w:t xml:space="preserve">    Disadvantage</w:t>
+      </w:r>
+    </w:p>
+    <w:p>
+      <w:pPr>
+        <w:spacing w:after="0" w:line="240" w:lineRule="auto"/>
+        <w:rPr>
+          <w:rFonts w:ascii="Times New Roman" w:hAnsi="Times New Roman" w:cs="Times New Roman"/>
+          <w:sz w:val="24"/>
+          <w:szCs w:val="24"/>
+        </w:rPr>
+      </w:pPr>
+      <w:r>
+        <w:rPr>
+          <w:rFonts w:ascii="Times New Roman" w:hAnsi="Times New Roman" w:cs="Times New Roman"/>
+          <w:sz w:val="24"/>
+          <w:szCs w:val="24"/>
+        </w:rPr>
+        <w:t xml:space="preserve">        - Some hash indexes may become essentially a linked list, defeating the purpose by diminishing performance</w:t>
+      </w:r>
+      <w:r>
+        <w:rPr>
+          <w:rFonts w:ascii="Times New Roman" w:hAnsi="Times New Roman" w:cs="Times New Roman"/>
+          <w:sz w:val="24"/>
+          <w:szCs w:val="24"/>
+        </w:rPr>
+        <w:t>.</w:t>
+      </w:r>
+    </w:p>
+    <w:p>
+      <w:pPr>
+        <w:spacing w:after="0" w:line="240" w:lineRule="auto"/>
+        <w:rPr>
+          <w:rFonts w:ascii="Times New Roman" w:hAnsi="Times New Roman" w:cs="Times New Roman"/>
+          <w:sz w:val="24"/>
+          <w:szCs w:val="24"/>
+        </w:rPr>
+      </w:pPr>
+    </w:p>
+    <w:p>
+      <w:pPr>
+        <w:spacing w:after="0" w:line="240" w:lineRule="auto"/>
+        <w:rPr>
+          <w:rFonts w:ascii="Times New Roman" w:hAnsi="Times New Roman" w:cs="Times New Roman"/>
+          <w:b/>
+          <w:sz w:val="24"/>
+          <w:szCs w:val="24"/>
+        </w:rPr>
+      </w:pPr>
+      <w:r>
+        <w:rPr>
+          <w:rFonts w:ascii="Times New Roman" w:hAnsi="Times New Roman" w:cs="Times New Roman"/>
+          <w:b/>
+          <w:sz w:val="24"/>
+          <w:szCs w:val="24"/>
+        </w:rPr>
+        <w:t>Linear Probing</w:t>
+      </w:r>
+    </w:p>
+    <w:p>
+      <w:pPr>
+        <w:spacing w:after="0" w:line="240" w:lineRule="auto"/>
+        <w:rPr>
+          <w:rFonts w:ascii="Times New Roman" w:hAnsi="Times New Roman" w:cs="Times New Roman"/>
+          <w:sz w:val="24"/>
+          <w:szCs w:val="24"/>
+        </w:rPr>
+      </w:pPr>
+      <w:r>
+        <w:rPr>
+          <w:rFonts w:ascii="Times New Roman" w:hAnsi="Times New Roman" w:cs="Times New Roman"/>
+          <w:sz w:val="24"/>
+          <w:szCs w:val="24"/>
+        </w:rPr>
+        <w:t xml:space="preserve">    Advantage</w:t>
+      </w:r>
+    </w:p>
+    <w:p>
+      <w:pPr>
+        <w:spacing w:after="0" w:line="240" w:lineRule="auto"/>
+        <w:rPr>
+          <w:rFonts w:ascii="Times New Roman" w:hAnsi="Times New Roman" w:cs="Times New Roman"/>
+          <w:sz w:val="24"/>
+          <w:szCs w:val="24"/>
+        </w:rPr>
+      </w:pPr>
+      <w:r>
+        <w:rPr>
+          <w:rFonts w:ascii="Times New Roman" w:hAnsi="Times New Roman" w:cs="Times New Roman"/>
+          <w:sz w:val="24"/>
+          <w:szCs w:val="24"/>
+        </w:rPr>
+        <w:t xml:space="preserve">        - Solves the dis</w:t>
+      </w:r>
+      <w:r>
+        <w:rPr>
+          <w:rFonts w:ascii="Times New Roman" w:hAnsi="Times New Roman" w:cs="Times New Roman"/>
+          <w:sz w:val="24"/>
+          <w:szCs w:val="24"/>
+        </w:rPr>
+        <w:t>advantage of separate chaining.</w:t>
+      </w:r>
+    </w:p>
+    <w:p>
+      <w:pPr>
+        <w:spacing w:after="0" w:line="240" w:lineRule="auto"/>
+        <w:rPr>
+          <w:rFonts w:ascii="Times New Roman" w:hAnsi="Times New Roman" w:cs="Times New Roman"/>
+          <w:sz w:val="24"/>
+          <w:szCs w:val="24"/>
+        </w:rPr>
+      </w:pPr>
+      <w:r>
+        <w:rPr>
+          <w:rFonts w:ascii="Times New Roman" w:hAnsi="Times New Roman" w:cs="Times New Roman"/>
+          <w:sz w:val="24"/>
+          <w:szCs w:val="24"/>
+        </w:rPr>
+        <w:t xml:space="preserve">        - An available index will always be found if there's room in the table.</w:t>
+      </w:r>
+    </w:p>
+    <w:p>
+      <w:pPr>
+        <w:spacing w:after="0" w:line="240" w:lineRule="auto"/>
+        <w:rPr>
+          <w:rFonts w:ascii="Times New Roman" w:hAnsi="Times New Roman" w:cs="Times New Roman"/>
+          <w:sz w:val="24"/>
+          <w:szCs w:val="24"/>
+        </w:rPr>
+      </w:pPr>
+      <w:r>
+        <w:rPr>
+          <w:rFonts w:ascii="Times New Roman" w:hAnsi="Times New Roman" w:cs="Times New Roman"/>
+          <w:sz w:val="24"/>
+          <w:szCs w:val="24"/>
+        </w:rPr>
+        <w:t xml:space="preserve">    Disadvantage</w:t>
+      </w:r>
+    </w:p>
+    <w:p>
+      <w:pPr>
+        <w:spacing w:after="0" w:line="240" w:lineRule="auto"/>
+        <w:rPr>
+          <w:rFonts w:ascii="Times New Roman" w:hAnsi="Times New Roman" w:cs="Times New Roman"/>
+          <w:sz w:val="24"/>
+          <w:szCs w:val="24"/>
+        </w:rPr>
+      </w:pPr>
+      <w:r>
+        <w:rPr>
+          <w:rFonts w:ascii="Times New Roman" w:hAnsi="Times New Roman" w:cs="Times New Roman"/>
+          <w:sz w:val="24"/>
+          <w:szCs w:val="24"/>
+        </w:rPr>
+        <w:t xml:space="preserve">        - Does not prevent blocks of indexes in the table from being occupied, resulting in primary clustering.</w:t>
+      </w:r>
+    </w:p>
+    <w:p>
+      <w:pPr>
+        <w:spacing w:after="0" w:line="240" w:lineRule="auto"/>
+        <w:rPr>
+          <w:rFonts w:ascii="Times New Roman" w:hAnsi="Times New Roman" w:cs="Times New Roman"/>
+          <w:sz w:val="24"/>
+          <w:szCs w:val="24"/>
+        </w:rPr>
+      </w:pPr>
+    </w:p>
+    <w:p>
+      <w:pPr>
+        <w:spacing w:after="0" w:line="240" w:lineRule="auto"/>
+        <w:rPr>
+          <w:rFonts w:ascii="Times New Roman" w:hAnsi="Times New Roman" w:cs="Times New Roman"/>
+          <w:b/>
+          <w:sz w:val="24"/>
+          <w:szCs w:val="24"/>
+        </w:rPr>
+      </w:pPr>
+      <w:r>
+        <w:rPr>
+          <w:rFonts w:ascii="Times New Roman" w:hAnsi="Times New Roman" w:cs="Times New Roman"/>
+          <w:b/>
+          <w:sz w:val="24"/>
+          <w:szCs w:val="24"/>
+        </w:rPr>
+        <w:t>Quadratic Probing</w:t>
+      </w:r>
+    </w:p>
+    <w:p>
+      <w:pPr>
+        <w:spacing w:after="0" w:line="240" w:lineRule="auto"/>
+        <w:rPr>
+          <w:rFonts w:ascii="Times New Roman" w:hAnsi="Times New Roman" w:cs="Times New Roman"/>
+          <w:sz w:val="24"/>
+          <w:szCs w:val="24"/>
+        </w:rPr>
+      </w:pPr>
+      <w:r>
+        <w:rPr>
+          <w:rFonts w:ascii="Times New Roman" w:hAnsi="Times New Roman" w:cs="Times New Roman"/>
+          <w:sz w:val="24"/>
+          <w:szCs w:val="24"/>
+        </w:rPr>
+        <w:t xml:space="preserve">    Advantage</w:t>
+      </w:r>
+    </w:p>
+    <w:p>
+      <w:pPr>
+        <w:spacing w:after="0" w:line="240" w:lineRule="auto"/>
+        <w:rPr>
+          <w:rFonts w:ascii="Times New Roman" w:hAnsi="Times New Roman" w:cs="Times New Roman"/>
+          <w:sz w:val="24"/>
+          <w:szCs w:val="24"/>
+        </w:rPr>
+      </w:pPr>
+      <w:r>
+        <w:rPr>
+          <w:rFonts w:ascii="Times New Roman" w:hAnsi="Times New Roman" w:cs="Times New Roman"/>
+          <w:sz w:val="24"/>
+          <w:szCs w:val="24"/>
+        </w:rPr>
+        <w:t xml:space="preserve">        - Eliminates primary clustering issue with linear probing</w:t>
+      </w:r>
+      <w:r>
+        <w:rPr>
+          <w:rFonts w:ascii="Times New Roman" w:hAnsi="Times New Roman" w:cs="Times New Roman"/>
+          <w:sz w:val="24"/>
+          <w:szCs w:val="24"/>
+        </w:rPr>
+        <w:t>.</w:t>
+      </w:r>
+    </w:p>
+    <w:p>
+      <w:pPr>
+        <w:spacing w:after="0" w:line="240" w:lineRule="auto"/>
+        <w:rPr>
+          <w:rFonts w:ascii="Times New Roman" w:hAnsi="Times New Roman" w:cs="Times New Roman"/>
+          <w:sz w:val="24"/>
+          <w:szCs w:val="24"/>
+        </w:rPr>
+      </w:pPr>
+      <w:r>
+        <w:rPr>
+          <w:rFonts w:ascii="Times New Roman" w:hAnsi="Times New Roman" w:cs="Times New Roman"/>
+          <w:sz w:val="24"/>
+          <w:szCs w:val="24"/>
+        </w:rPr>
+        <w:t xml:space="preserve">    Disadvantage</w:t>
+      </w:r>
+    </w:p>
+    <w:p>
+      <w:pPr>
+        <w:spacing w:after="0" w:line="240" w:lineRule="auto"/>
+        <w:rPr>
+          <w:rFonts w:ascii="Times New Roman" w:hAnsi="Times New Roman" w:cs="Times New Roman"/>
+          <w:sz w:val="24"/>
+          <w:szCs w:val="24"/>
+        </w:rPr>
+      </w:pPr>
+      <w:r>
+        <w:rPr>
+          <w:rFonts w:ascii="Times New Roman" w:hAnsi="Times New Roman" w:cs="Times New Roman"/>
+          <w:sz w:val="24"/>
+          <w:szCs w:val="24"/>
+        </w:rPr>
+        <w:t xml:space="preserve">        - Causes secondary clustering instead of primary clustering</w:t>
+      </w:r>
+      <w:r>
+        <w:rPr>
+          <w:rFonts w:ascii="Times New Roman" w:hAnsi="Times New Roman" w:cs="Times New Roman"/>
+          <w:sz w:val="24"/>
+          <w:szCs w:val="24"/>
+        </w:rPr>
+        <w:t>.</w:t>
+      </w:r>
+    </w:p>
+    <w:p>
+      <w:pPr>
+        <w:spacing w:after="0" w:line="240" w:lineRule="auto"/>
+        <w:rPr>
+          <w:rFonts w:ascii="Times New Roman" w:hAnsi="Times New Roman" w:cs="Times New Roman"/>
+          <w:sz w:val="24"/>
+          <w:szCs w:val="24"/>
+        </w:rPr>
+      </w:pPr>
+      <w:r>
+        <w:rPr>
+          <w:rFonts w:ascii="Times New Roman" w:hAnsi="Times New Roman" w:cs="Times New Roman"/>
+          <w:sz w:val="24"/>
+          <w:szCs w:val="24"/>
+        </w:rPr>
+        <w:t xml:space="preserve">        - There is no guarantee that an empty cell can be found if the table is more than half full.</w:t>
+      </w:r>
+    </w:p>
+    <w:p>
+      <w:pPr>
+        <w:spacing w:after="0" w:line="240" w:lineRule="auto"/>
+        <w:rPr>
+          <w:rFonts w:ascii="Times New Roman" w:hAnsi="Times New Roman" w:cs="Times New Roman"/>
+          <w:sz w:val="24"/>
+          <w:szCs w:val="24"/>
+        </w:rPr>
+      </w:pPr>
+      <w:r>
+        <w:rPr>
+          <w:rFonts w:ascii="Times New Roman" w:hAnsi="Times New Roman" w:cs="Times New Roman"/>
+          <w:sz w:val="24"/>
+          <w:szCs w:val="24"/>
+        </w:rPr>
+        <w:t xml:space="preserve">        - To maintain a half-full table, rehashing is needed, and is time expensive.</w:t>
+      </w:r>
+    </w:p>
+    <w:p>
+      <w:pPr>
+        <w:spacing w:after="0" w:line="240" w:lineRule="auto"/>
+        <w:rPr>
+          <w:rFonts w:ascii="Times New Roman" w:hAnsi="Times New Roman" w:cs="Times New Roman"/>
+          <w:sz w:val="24"/>
+          <w:szCs w:val="24"/>
+        </w:rPr>
+      </w:pPr>
+    </w:p>
+    <w:p>
+      <w:pPr>
+        <w:spacing w:after="0" w:line="240" w:lineRule="auto"/>
+        <w:rPr>
+          <w:rFonts w:ascii="Times New Roman" w:hAnsi="Times New Roman" w:cs="Times New Roman"/>
+          <w:b/>
+          <w:sz w:val="24"/>
+          <w:szCs w:val="24"/>
+        </w:rPr>
+      </w:pPr>
+      <w:r>
+        <w:rPr>
+          <w:rFonts w:ascii="Times New Roman" w:hAnsi="Times New Roman" w:cs="Times New Roman"/>
+          <w:b/>
+          <w:sz w:val="24"/>
+          <w:szCs w:val="24"/>
+        </w:rPr>
+        <w:t>Double Hashing</w:t>
+      </w:r>
+    </w:p>
+    <w:p>
+      <w:pPr>
+        <w:spacing w:after="0" w:line="240" w:lineRule="auto"/>
+        <w:rPr>
+          <w:rFonts w:ascii="Times New Roman" w:hAnsi="Times New Roman" w:cs="Times New Roman"/>
+          <w:sz w:val="24"/>
+          <w:szCs w:val="24"/>
+        </w:rPr>
+      </w:pPr>
+      <w:r>
+        <w:rPr>
+          <w:rFonts w:ascii="Times New Roman" w:hAnsi="Times New Roman" w:cs="Times New Roman"/>
+          <w:sz w:val="24"/>
+          <w:szCs w:val="24"/>
+        </w:rPr>
+        <w:t xml:space="preserve">    Advantage</w:t>
+      </w:r>
+    </w:p>
+    <w:p>
+      <w:pPr>
+        <w:spacing w:after="0" w:line="240" w:lineRule="auto"/>
+        <w:rPr>
+          <w:rFonts w:ascii="Times New Roman" w:hAnsi="Times New Roman" w:cs="Times New Roman"/>
+          <w:sz w:val="24"/>
+          <w:szCs w:val="24"/>
+        </w:rPr>
+      </w:pPr>
+      <w:r>
+        <w:rPr>
+          <w:rFonts w:ascii="Times New Roman" w:hAnsi="Times New Roman" w:cs="Times New Roman"/>
+          <w:sz w:val="24"/>
+          <w:szCs w:val="24"/>
+        </w:rPr>
+        <w:t xml:space="preserve">        - Solves secondary clustering with quadratic probing</w:t>
+      </w:r>
+      <w:r>
+        <w:rPr>
+          <w:rFonts w:ascii="Times New Roman" w:hAnsi="Times New Roman" w:cs="Times New Roman"/>
+          <w:sz w:val="24"/>
+          <w:szCs w:val="24"/>
+        </w:rPr>
+        <w:t>.</w:t>
+      </w:r>
+    </w:p>
+    <w:p>
+      <w:pPr>
+        <w:spacing w:after="0" w:line="240" w:lineRule="auto"/>
+        <w:rPr>
+          <w:rFonts w:ascii="Times New Roman" w:hAnsi="Times New Roman" w:cs="Times New Roman"/>
+          <w:sz w:val="24"/>
+          <w:szCs w:val="24"/>
+        </w:rPr>
+      </w:pPr>
+      <w:r>
+        <w:rPr>
+          <w:rFonts w:ascii="Times New Roman" w:hAnsi="Times New Roman" w:cs="Times New Roman"/>
+          <w:sz w:val="24"/>
+          <w:szCs w:val="24"/>
+        </w:rPr>
+        <w:t xml:space="preserve">    Disadvantage</w:t>
+      </w:r>
+    </w:p>
+    <w:p>
+      <w:pPr>
+        <w:spacing w:after="0" w:line="240" w:lineRule="auto"/>
+        <w:rPr>
+          <w:rFonts w:ascii="Times New Roman" w:hAnsi="Times New Roman" w:cs="Times New Roman"/>
+          <w:sz w:val="24"/>
+          <w:szCs w:val="24"/>
+        </w:rPr>
+      </w:pPr>
+      <w:r>
+        <w:rPr>
+          <w:rFonts w:ascii="Times New Roman" w:hAnsi="Times New Roman" w:cs="Times New Roman"/>
+          <w:sz w:val="24"/>
+          <w:szCs w:val="24"/>
+        </w:rPr>
+        <w:t xml:space="preserve">        - Requires a second hash function - must be well chosen, adds to runtime</w:t>
+      </w:r>
+      <w:r>
+        <w:rPr>
+          <w:rFonts w:ascii="Times New Roman" w:hAnsi="Times New Roman" w:cs="Times New Roman"/>
+          <w:sz w:val="24"/>
+          <w:szCs w:val="24"/>
+        </w:rPr>
+        <w:t>.</w:t>
+      </w:r>
+    </w:p>
+    <w:p>
+      <w:pPr>
+        <w:spacing w:after="0" w:line="240" w:lineRule="auto"/>
+        <w:rPr>
+          <w:rFonts w:ascii="Times New Roman" w:hAnsi="Times New Roman" w:cs="Times New Roman"/>
+          <w:sz w:val="24"/>
+          <w:szCs w:val="24"/>
+        </w:rPr>
+      </w:pPr>
+    </w:p>
+    <w:p>
+      <w:pPr>
+        <w:spacing w:after="0" w:line="240" w:lineRule="auto"/>
+        <w:rPr>
+          <w:rFonts w:ascii="Times New Roman" w:hAnsi="Times New Roman" w:cs="Times New Roman"/>
+          <w:sz w:val="24"/>
+          <w:szCs w:val="24"/>
+        </w:rPr>
+      </w:pPr>
+      <w:r>
+        <w:rPr>
+          <w:rFonts w:ascii="Times New Roman" w:hAnsi="Times New Roman" w:cs="Times New Roman"/>
+          <w:sz w:val="24"/>
+          <w:szCs w:val="24"/>
+        </w:rPr>
+        <w:t>Double Hashing is the fastest, since it minimizes the inefficiency caused by clustering, while not needing the second hash function that double hashing uses.</w:t>
+      </w:r>
+    </w:p>
+    <w:p>
+      <w:pPr>
+        <w:spacing w:after="0" w:line="240" w:lineRule="auto"/>
+        <w:rPr>
+          <w:rFonts w:ascii="Times New Roman" w:hAnsi="Times New Roman" w:cs="Times New Roman"/>
+          <w:sz w:val="24"/>
+          <w:szCs w:val="24"/>
+        </w:rPr>
+      </w:pPr>
+    </w:p>
+    <w:p>
+      <w:pPr>
+        <w:rPr>
+          <w:rFonts w:ascii="Times New Roman" w:hAnsi="Times New Roman" w:cs="Times New Roman"/>
+          <w:sz w:val="24"/>
+          <w:szCs w:val="24"/>
+        </w:rPr>
+      </w:pPr>
+      <w:r>
+        <w:rPr>
+          <w:rFonts w:ascii="Times New Roman" w:hAnsi="Times New Roman" w:cs="Times New Roman"/>
+          <w:sz w:val="24"/>
+          <w:szCs w:val="24"/>
+        </w:rPr>
+        <w:br w:type="page"/>
+      </w:r>
+    </w:p>
+    <w:p>
+      <w:pPr>
+        <w:spacing w:after="0" w:line="240" w:lineRule="auto"/>
+        <w:rPr>
+          <w:rFonts w:ascii="Times New Roman" w:hAnsi="Times New Roman" w:cs="Times New Roman"/>
+          <w:b/>
+          <w:sz w:val="24"/>
+          <w:szCs w:val="24"/>
+        </w:rPr>
+      </w:pPr>
+      <w:r>
+        <w:rPr>
+          <w:rFonts w:ascii="Times New Roman" w:hAnsi="Times New Roman" w:cs="Times New Roman"/>
+          <w:b/>
+          <w:sz w:val="24"/>
+          <w:szCs w:val="24"/>
+        </w:rPr>
+        <w:lastRenderedPageBreak/>
+        <w:t>3.5</w:t>
+      </w:r>
+    </w:p>
+    <w:p>
+      <w:pPr>
+        <w:spacing w:after="0" w:line="240" w:lineRule="auto"/>
+        <w:rPr>
+          <w:rFonts w:ascii="Times New Roman" w:hAnsi="Times New Roman" w:cs="Times New Roman"/>
+          <w:sz w:val="24"/>
+          <w:szCs w:val="24"/>
+        </w:rPr>
+      </w:pPr>
+    </w:p>
+    <w:p>
+      <w:pPr>
+        <w:spacing w:after="0" w:line="240" w:lineRule="auto"/>
+        <w:rPr>
+          <w:rFonts w:ascii="Times New Roman" w:hAnsi="Times New Roman" w:cs="Times New Roman"/>
+          <w:sz w:val="24"/>
+          <w:szCs w:val="24"/>
+        </w:rPr>
+      </w:pPr>
+      <w:r>
+        <w:rPr>
+          <w:rFonts w:ascii="Times New Roman" w:hAnsi="Times New Roman" w:cs="Times New Roman"/>
+          <w:noProof/>
+          <w:sz w:val="24"/>
+          <w:szCs w:val="24"/>
+        </w:rPr>
+        <w:drawing>
+          <wp:inline distT="0" distB="0" distL="0" distR="0">
+            <wp:extent cx="4245963" cy="5804453"/>
+            <wp:effectExtent l="0" t="0" r="2540" b="6350"/>
+            <wp:docPr id="1" name="Picture 1" descr="H:\HPSCANS\scan.jpg"/>
+            <wp:cNvGraphicFramePr>
+              <a:graphicFrameLocks xmlns:a="http://schemas.openxmlformats.org/drawingml/2006/main" noChangeAspect="1"/>
+            </wp:cNvGraphicFramePr>
+            <a:graphic xmlns:a="http://schemas.openxmlformats.org/drawingml/2006/main">
+              <a:graphicData uri="http://schemas.openxmlformats.org/drawingml/2006/picture">
+                <pic:pic xmlns:pic="http://schemas.openxmlformats.org/drawingml/2006/picture">
+                  <pic:nvPicPr>
+                    <pic:cNvPr id="0" name="Picture 1" descr="H:\HPSCANS\scan.jpg"/>
+                    <pic:cNvPicPr>
+                      <a:picLocks noChangeAspect="1" noChangeArrowheads="1"/>
+                    </pic:cNvPicPr>
+                  </pic:nvPicPr>
+                  <pic:blipFill rotWithShape="1">
+                    <a:blip r:embed="rId5">
+                      <a:extLst>
+                        <a:ext uri="{28A0092B-C50C-407E-A947-70E740481C1C}">
+                          <a14:useLocalDpi xmlns:a14="http://schemas.microsoft.com/office/drawing/2010/main" val="0"/>
+                        </a:ext>
+                      </a:extLst>
+                    </a:blip>
+                    <a:srcRect l="10039" t="7669" r="43645" b="43316"/>
+                    <a:stretch/>
+                  </pic:blipFill>
+                  <pic:spPr bwMode="auto">
+                    <a:xfrm>
+                      <a:off x="0" y="0"/>
+                      <a:ext cx="4247361" cy="5806364"/>
+                    </a:xfrm>
+                    <a:prstGeom prst="rect">
+                      <a:avLst/>
+                    </a:prstGeom>
+                    <a:noFill/>
+                    <a:ln>
+                      <a:noFill/>
+                    </a:ln>
+                    <a:extLst>
+                      <a:ext uri="{53640926-AAD7-44D8-BBD7-CCE9431645EC}">
+                        <a14:shadowObscured xmlns:a14="http://schemas.microsoft.com/office/drawing/2010/main"/>
+                      </a:ext>
+                    </a:extLst>
+                  </pic:spPr>
+                </pic:pic>
+              </a:graphicData>
+            </a:graphic>
+          </wp:inline>
+        </w:drawing>
+      </w:r>
+    </w:p>
+    <w:p>
+      <w:pPr>
+        <w:rPr>
+          <w:rFonts w:ascii="Times New Roman" w:hAnsi="Times New Roman" w:cs="Times New Roman"/>
+          <w:sz w:val="24"/>
+          <w:szCs w:val="24"/>
+        </w:rPr>
+      </w:pPr>
+      <w:r>
+        <w:rPr>
+          <w:rFonts w:ascii="Times New Roman" w:hAnsi="Times New Roman" w:cs="Times New Roman"/>
+          <w:sz w:val="24"/>
+          <w:szCs w:val="24"/>
+        </w:rPr>
+        <w:br w:type="page"/>
+      </w:r>
+    </w:p>
+    <w:p>
+      <w:pPr>
+        <w:spacing w:after="0" w:line="240" w:lineRule="auto"/>
+        <w:rPr>
+          <w:rFonts w:ascii="Times New Roman" w:hAnsi="Times New Roman" w:cs="Times New Roman"/>
+          <w:sz w:val="24"/>
+          <w:szCs w:val="24"/>
+        </w:rPr>
+      </w:pPr>
+      <w:r>
+        <w:rPr>
+          <w:rFonts w:ascii="Times New Roman" w:hAnsi="Times New Roman" w:cs="Times New Roman"/>
+          <w:sz w:val="24"/>
+          <w:szCs w:val="24"/>
+        </w:rPr>
+        <w:lastRenderedPageBreak/>
+        <w:t>3.6</w:t>
+      </w:r>
+    </w:p>
+    <w:p>
+      <w:pPr>
+        <w:spacing w:after="0" w:line="240" w:lineRule="auto"/>
+        <w:rPr>
+          <w:rFonts w:ascii="Times New Roman" w:hAnsi="Times New Roman" w:cs="Times New Roman"/>
+          <w:noProof/>
+          <w:sz w:val="24"/>
+          <w:szCs w:val="24"/>
+        </w:rPr>
+      </w:pPr>
+    </w:p>
+    <w:p>
+      <w:pPr>
+        <w:spacing w:after="0" w:line="240" w:lineRule="auto"/>
+      </w:pPr>
+      <w:r>
+        <w:rPr>
+          <w:rFonts w:ascii="Times New Roman" w:hAnsi="Times New Roman" w:cs="Times New Roman"/>
+          <w:noProof/>
+          <w:sz w:val="24"/>
+          <w:szCs w:val="24"/>
+        </w:rPr>
+        <w:drawing>
+          <wp:inline distT="0" distB="0" distL="0" distR="0">
+            <wp:extent cx="4415835" cy="2790908"/>
+            <wp:effectExtent l="0" t="0" r="3810" b="9525"/>
+            <wp:docPr id="2" name="Picture 2" descr="H:\HPSCANS\scan0001.jpg"/>
+            <wp:cNvGraphicFramePr>
+              <a:graphicFrameLocks xmlns:a="http://schemas.openxmlformats.org/drawingml/2006/main" noChangeAspect="1"/>
+            </wp:cNvGraphicFramePr>
+            <a:graphic xmlns:a="http://schemas.openxmlformats.org/drawingml/2006/main">
+              <a:graphicData uri="http://schemas.openxmlformats.org/drawingml/2006/picture">
+                <pic:pic xmlns:pic="http://schemas.openxmlformats.org/drawingml/2006/picture">
+                  <pic:nvPicPr>
+                    <pic:cNvPr id="0" name="Picture 2" descr="H:\HPSCANS\scan0001.jpg"/>
+                    <pic:cNvPicPr>
+                      <a:picLocks noChangeAspect="1" noChangeArrowheads="1"/>
+                    </pic:cNvPicPr>
+                  </pic:nvPicPr>
+                  <pic:blipFill rotWithShape="1">
+                    <a:blip r:embed="rId6">
+                      <a:extLst>
+                        <a:ext uri="{28A0092B-C50C-407E-A947-70E740481C1C}">
+                          <a14:useLocalDpi xmlns:a14="http://schemas.microsoft.com/office/drawing/2010/main" val="0"/>
+                        </a:ext>
+                      </a:extLst>
+                    </a:blip>
+                    <a:srcRect l="7764" t="9845" r="44582" b="66839"/>
+                    <a:stretch/>
+                  </pic:blipFill>
+                  <pic:spPr bwMode="auto">
+                    <a:xfrm>
+                      <a:off x="0" y="0"/>
+                      <a:ext cx="4415660" cy="2790798"/>
+                    </a:xfrm>
+                    <a:prstGeom prst="rect">
+                      <a:avLst/>
+                    </a:prstGeom>
+                    <a:noFill/>
+                    <a:ln>
+                      <a:noFill/>
+                    </a:ln>
+                    <a:extLst>
+                      <a:ext uri="{53640926-AAD7-44D8-BBD7-CCE9431645EC}">
+                        <a14:shadowObscured xmlns:a14="http://schemas.microsoft.com/office/drawing/2010/main"/>
+                      </a:ext>
+                    </a:extLst>
+                  </pic:spPr>
+                </pic:pic>
+              </a:graphicData>
+            </a:graphic>
+          </wp:inline>
+        </w:drawing>
       </w:r>
     </w:p>
     <w:sectPr>
@@ -380,6 +2643,36 @@
       <w:contextualSpacing/>
     </w:pPr>
   </w:style>
+  <w:style w:type="paragraph" w:styleId="BalloonText">
+    <w:name w:val="Balloon Text"/>
+    <w:basedOn w:val="Normal"/>
+    <w:link w:val="BalloonTextChar"/>
+    <w:uiPriority w:val="99"/>
+    <w:semiHidden/>
+    <w:unhideWhenUsed/>
+    <w:rsid w:val="008E0C6B"/>
+    <w:pPr>
+      <w:spacing w:after="0" w:line="240" w:lineRule="auto"/>
+    </w:pPr>
+    <w:rPr>
+      <w:rFonts w:ascii="Tahoma" w:hAnsi="Tahoma" w:cs="Tahoma"/>
+      <w:sz w:val="16"/>
+      <w:szCs w:val="16"/>
+    </w:rPr>
+  </w:style>
+  <w:style w:type="character" w:customStyle="1" w:styleId="BalloonTextChar">
+    <w:name w:val="Balloon Text Char"/>
+    <w:basedOn w:val="DefaultParagraphFont"/>
+    <w:link w:val="BalloonText"/>
+    <w:uiPriority w:val="99"/>
+    <w:semiHidden/>
+    <w:rsid w:val="008E0C6B"/>
+    <w:rPr>
+      <w:rFonts w:ascii="Tahoma" w:hAnsi="Tahoma" w:cs="Tahoma"/>
+      <w:sz w:val="16"/>
+      <w:szCs w:val="16"/>
+    </w:rPr>
+  </w:style>
 </w:styles>
 </file>
 
@@ -580,6 +2873,36 @@
       <w:ind w:left="720"/>
       <w:contextualSpacing/>
     </w:pPr>
+  </w:style>
+  <w:style w:type="paragraph" w:styleId="BalloonText">
+    <w:name w:val="Balloon Text"/>
+    <w:basedOn w:val="Normal"/>
+    <w:link w:val="BalloonTextChar"/>
+    <w:uiPriority w:val="99"/>
+    <w:semiHidden/>
+    <w:unhideWhenUsed/>
+    <w:rsid w:val="008E0C6B"/>
+    <w:pPr>
+      <w:spacing w:after="0" w:line="240" w:lineRule="auto"/>
+    </w:pPr>
+    <w:rPr>
+      <w:rFonts w:ascii="Tahoma" w:hAnsi="Tahoma" w:cs="Tahoma"/>
+      <w:sz w:val="16"/>
+      <w:szCs w:val="16"/>
+    </w:rPr>
+  </w:style>
+  <w:style w:type="character" w:customStyle="1" w:styleId="BalloonTextChar">
+    <w:name w:val="Balloon Text Char"/>
+    <w:basedOn w:val="DefaultParagraphFont"/>
+    <w:link w:val="BalloonText"/>
+    <w:uiPriority w:val="99"/>
+    <w:semiHidden/>
+    <w:rsid w:val="008E0C6B"/>
+    <w:rPr>
+      <w:rFonts w:ascii="Tahoma" w:hAnsi="Tahoma" w:cs="Tahoma"/>
+      <w:sz w:val="16"/>
+      <w:szCs w:val="16"/>
+    </w:rPr>
   </w:style>
 </w:styles>
 </file>

</xml_diff>